<commit_message>
CIV-7931 Added consent order in document type
Modified consent order template as per requirement
</commit_message>
<xml_diff>
--- a/docker/docmosis/templates/CV-UNS-GAP-ENG-01078.docx
+++ b/docker/docmosis/templates/CV-UNS-GAP-ENG-01078.docx
@@ -2,194 +2,623 @@
 <file path=word/document.xml><?xml version="1.0" encoding="utf-8"?>
 <w:document xmlns:wpc="http://schemas.microsoft.com/office/word/2010/wordprocessingCanvas" xmlns:cx="http://schemas.microsoft.com/office/drawing/2014/chartex" xmlns:cx1="http://schemas.microsoft.com/office/drawing/2015/9/8/chartex" xmlns:cx2="http://schemas.microsoft.com/office/drawing/2015/10/21/chartex" xmlns:cx3="http://schemas.microsoft.com/office/drawing/2016/5/9/chartex" xmlns:cx4="http://schemas.microsoft.com/office/drawing/2016/5/10/chartex" xmlns:cx5="http://schemas.microsoft.com/office/drawing/2016/5/11/chartex" xmlns:cx6="http://schemas.microsoft.com/office/drawing/2016/5/12/chartex" xmlns:cx7="http://schemas.microsoft.com/office/drawing/2016/5/13/chartex" xmlns:cx8="http://schemas.microsoft.com/office/drawing/2016/5/14/chartex" xmlns:mc="http://schemas.openxmlformats.org/markup-compatibility/2006" xmlns:aink="http://schemas.microsoft.com/office/drawing/2016/ink" xmlns:am3d="http://schemas.microsoft.com/office/drawing/2017/model3d" xmlns:o="urn:schemas-microsoft-com:office:office" xmlns:oel="http://schemas.microsoft.com/office/2019/extlst" xmlns:r="http://schemas.openxmlformats.org/officeDocument/2006/relationships" xmlns:m="http://schemas.openxmlformats.org/officeDocument/2006/math" xmlns:v="urn:schemas-microsoft-com:vml" xmlns:wp14="http://schemas.microsoft.com/office/word/2010/wordprocessingDrawing" xmlns:wp="http://schemas.openxmlformats.org/drawingml/2006/wordprocessingDrawing" xmlns:w10="urn:schemas-microsoft-com:office:word" xmlns:w="http://schemas.openxmlformats.org/wordprocessingml/2006/main" xmlns:w14="http://schemas.microsoft.com/office/word/2010/wordml" xmlns:w15="http://schemas.microsoft.com/office/word/2012/wordml" xmlns:w16cex="http://schemas.microsoft.com/office/word/2018/wordml/cex" xmlns:w16cid="http://schemas.microsoft.com/office/word/2016/wordml/cid" xmlns:w16="http://schemas.microsoft.com/office/word/2018/wordml" xmlns:w16sdtdh="http://schemas.microsoft.com/office/word/2020/wordml/sdtdatahash" xmlns:w16se="http://schemas.microsoft.com/office/word/2015/wordml/symex" xmlns:wpg="http://schemas.microsoft.com/office/word/2010/wordprocessingGroup" xmlns:wpi="http://schemas.microsoft.com/office/word/2010/wordprocessingInk" xmlns:wne="http://schemas.microsoft.com/office/word/2006/wordml" xmlns:wps="http://schemas.microsoft.com/office/word/2010/wordprocessingShape" mc:Ignorable="w14 w15 w16se w16cid w16 w16cex w16sdtdh wp14">
   <w:body>
+    <w:p/>
+    <w:tbl>
+      <w:tblPr>
+        <w:tblStyle w:val="TableGrid"/>
+        <w:tblW w:w="0" w:type="auto"/>
+        <w:tblInd w:w="0" w:type="dxa"/>
+        <w:tblLook w:val="04A0" w:firstRow="1" w:lastRow="0" w:firstColumn="1" w:lastColumn="0" w:noHBand="0" w:noVBand="1"/>
+      </w:tblPr>
+      <w:tblGrid>
+        <w:gridCol w:w="1834"/>
+        <w:gridCol w:w="5177"/>
+        <w:gridCol w:w="2015"/>
+      </w:tblGrid>
+      <w:tr>
+        <w:tc>
+          <w:tcPr>
+            <w:tcW w:w="1838" w:type="dxa"/>
+            <w:tcBorders>
+              <w:top w:val="nil"/>
+              <w:left w:val="nil"/>
+              <w:bottom w:val="nil"/>
+              <w:right w:val="nil"/>
+            </w:tcBorders>
+            <w:hideMark/>
+          </w:tcPr>
+          <w:p>
+            <w:pPr>
+              <w:rPr>
+                <w:rFonts w:ascii="GDS Transport Website Light" w:hAnsi="GDS Transport Website Light"/>
+                <w:b/>
+                <w:bCs/>
+              </w:rPr>
+            </w:pPr>
+            <w:r>
+              <w:rPr>
+                <w:rFonts w:ascii="GDS Transport Website Light" w:hAnsi="GDS Transport Website Light"/>
+                <w:b/>
+                <w:bCs/>
+                <w:sz w:val="28"/>
+                <w:szCs w:val="28"/>
+              </w:rPr>
+              <w:t>ORDER</w:t>
+            </w:r>
+          </w:p>
+        </w:tc>
+        <w:tc>
+          <w:tcPr>
+            <w:tcW w:w="5250" w:type="dxa"/>
+            <w:tcBorders>
+              <w:top w:val="nil"/>
+              <w:left w:val="nil"/>
+              <w:bottom w:val="nil"/>
+              <w:right w:val="nil"/>
+            </w:tcBorders>
+            <w:hideMark/>
+          </w:tcPr>
+          <w:p>
+            <w:pPr>
+              <w:jc w:val="center"/>
+              <w:rPr>
+                <w:rFonts w:ascii="GDS Transport Website Light" w:hAnsi="GDS Transport Website Light"/>
+                <w:b/>
+                <w:bCs/>
+              </w:rPr>
+            </w:pPr>
+            <w:r>
+              <w:rPr>
+                <w:rFonts w:ascii="GDS Transport Website Light" w:hAnsi="GDS Transport Website Light"/>
+                <w:b/>
+                <w:bCs/>
+                <w:sz w:val="28"/>
+                <w:szCs w:val="28"/>
+              </w:rPr>
+              <w:t>In the County Court at</w:t>
+            </w:r>
+          </w:p>
+        </w:tc>
+        <w:tc>
+          <w:tcPr>
+            <w:tcW w:w="1928" w:type="dxa"/>
+            <w:tcBorders>
+              <w:top w:val="nil"/>
+              <w:left w:val="nil"/>
+              <w:bottom w:val="nil"/>
+              <w:right w:val="nil"/>
+            </w:tcBorders>
+            <w:hideMark/>
+          </w:tcPr>
+          <w:p>
+            <w:pPr>
+              <w:rPr>
+                <w:rFonts w:ascii="GDS Transport Website Light" w:hAnsi="GDS Transport Website Light"/>
+              </w:rPr>
+            </w:pPr>
+            <w:r>
+              <w:rPr>
+                <w:rFonts w:ascii="GDS Transport Website Light" w:hAnsi="GDS Transport Website Light"/>
+              </w:rPr>
+              <w:t xml:space="preserve"> </w:t>
+            </w:r>
+            <w:r>
+              <w:rPr>
+                <w:rFonts w:ascii="GDS Transport Website Light" w:hAnsi="GDS Transport Website Light"/>
+              </w:rPr>
+              <w:t xml:space="preserve">Case number: </w:t>
+            </w:r>
+          </w:p>
+        </w:tc>
+      </w:tr>
+      <w:tr>
+        <w:tc>
+          <w:tcPr>
+            <w:tcW w:w="1838" w:type="dxa"/>
+            <w:tcBorders>
+              <w:top w:val="nil"/>
+              <w:left w:val="nil"/>
+              <w:bottom w:val="nil"/>
+              <w:right w:val="nil"/>
+            </w:tcBorders>
+            <w:hideMark/>
+          </w:tcPr>
+          <w:p>
+            <w:pPr>
+              <w:rPr>
+                <w:rFonts w:ascii="GDS Transport Website Light" w:hAnsi="GDS Transport Website Light"/>
+              </w:rPr>
+            </w:pPr>
+            <w:r>
+              <w:rPr>
+                <w:rFonts w:ascii="GDS Transport Website Light" w:hAnsi="GDS Transport Website Light"/>
+              </w:rPr>
+              <w:t>&lt;&lt;</w:t>
+            </w:r>
+            <w:r>
+              <w:rPr>
+                <w:rFonts w:ascii="GDS Transport Website Light" w:hAnsi="GDS Transport Website Light"/>
+              </w:rPr>
+              <w:t>order</w:t>
+            </w:r>
+            <w:r>
+              <w:rPr>
+                <w:rFonts w:ascii="GDS Transport Website Light" w:hAnsi="GDS Transport Website Light"/>
+              </w:rPr>
+              <w:t>Date&gt;&gt;</w:t>
+            </w:r>
+          </w:p>
+        </w:tc>
+        <w:tc>
+          <w:tcPr>
+            <w:tcW w:w="5250" w:type="dxa"/>
+            <w:tcBorders>
+              <w:top w:val="nil"/>
+              <w:left w:val="nil"/>
+              <w:bottom w:val="nil"/>
+              <w:right w:val="nil"/>
+            </w:tcBorders>
+            <w:hideMark/>
+          </w:tcPr>
+          <w:p>
+            <w:pPr>
+              <w:jc w:val="center"/>
+              <w:rPr>
+                <w:rFonts w:ascii="GDS Transport Website Light" w:hAnsi="GDS Transport Website Light"/>
+              </w:rPr>
+            </w:pPr>
+            <w:r>
+              <w:rPr>
+                <w:rFonts w:ascii="GDS Transport Website Light" w:hAnsi="GDS Transport Website Light"/>
+                <w:b/>
+                <w:bCs/>
+                <w:sz w:val="28"/>
+                <w:szCs w:val="28"/>
+              </w:rPr>
+              <w:t>&lt;&lt;courtName&gt;&gt;</w:t>
+            </w:r>
+          </w:p>
+        </w:tc>
+        <w:tc>
+          <w:tcPr>
+            <w:tcW w:w="1928" w:type="dxa"/>
+            <w:tcBorders>
+              <w:top w:val="nil"/>
+              <w:left w:val="nil"/>
+              <w:bottom w:val="nil"/>
+              <w:right w:val="nil"/>
+            </w:tcBorders>
+            <w:hideMark/>
+          </w:tcPr>
+          <w:p>
+            <w:pPr>
+              <w:rPr>
+                <w:rFonts w:ascii="GDS Transport Website Light" w:hAnsi="GDS Transport Website Light"/>
+              </w:rPr>
+            </w:pPr>
+            <w:r>
+              <w:rPr>
+                <w:rFonts w:ascii="GDS Transport Website Light" w:hAnsi="GDS Transport Website Light"/>
+              </w:rPr>
+              <w:t>&lt;&lt;claimNumber&gt;&gt;</w:t>
+            </w:r>
+          </w:p>
+        </w:tc>
+      </w:tr>
+      <w:tr>
+        <w:tc>
+          <w:tcPr>
+            <w:tcW w:w="1838" w:type="dxa"/>
+            <w:tcBorders>
+              <w:top w:val="nil"/>
+              <w:left w:val="nil"/>
+              <w:bottom w:val="nil"/>
+              <w:right w:val="nil"/>
+            </w:tcBorders>
+          </w:tcPr>
+          <w:p>
+            <w:pPr>
+              <w:rPr>
+                <w:rFonts w:ascii="GDS Transport Website Light" w:hAnsi="GDS Transport Website Light"/>
+              </w:rPr>
+            </w:pPr>
+          </w:p>
+        </w:tc>
+        <w:tc>
+          <w:tcPr>
+            <w:tcW w:w="5250" w:type="dxa"/>
+            <w:tcBorders>
+              <w:top w:val="nil"/>
+              <w:left w:val="nil"/>
+              <w:bottom w:val="nil"/>
+              <w:right w:val="nil"/>
+            </w:tcBorders>
+          </w:tcPr>
+          <w:p>
+            <w:pPr>
+              <w:rPr>
+                <w:rFonts w:ascii="GDS Transport Website Light" w:hAnsi="GDS Transport Website Light"/>
+              </w:rPr>
+            </w:pPr>
+          </w:p>
+        </w:tc>
+        <w:tc>
+          <w:tcPr>
+            <w:tcW w:w="1928" w:type="dxa"/>
+            <w:tcBorders>
+              <w:top w:val="nil"/>
+              <w:left w:val="nil"/>
+              <w:bottom w:val="nil"/>
+              <w:right w:val="nil"/>
+            </w:tcBorders>
+          </w:tcPr>
+          <w:p>
+            <w:pPr>
+              <w:rPr>
+                <w:rFonts w:ascii="GDS Transport Website Light" w:hAnsi="GDS Transport Website Light"/>
+              </w:rPr>
+            </w:pPr>
+          </w:p>
+        </w:tc>
+      </w:tr>
+      <w:tr>
+        <w:tc>
+          <w:tcPr>
+            <w:tcW w:w="1838" w:type="dxa"/>
+            <w:tcBorders>
+              <w:top w:val="nil"/>
+              <w:left w:val="nil"/>
+              <w:bottom w:val="nil"/>
+              <w:right w:val="nil"/>
+            </w:tcBorders>
+          </w:tcPr>
+          <w:p>
+            <w:pPr>
+              <w:rPr>
+                <w:rFonts w:ascii="GDS Transport Website Light" w:hAnsi="GDS Transport Website Light"/>
+              </w:rPr>
+            </w:pPr>
+          </w:p>
+        </w:tc>
+        <w:tc>
+          <w:tcPr>
+            <w:tcW w:w="5250" w:type="dxa"/>
+            <w:tcBorders>
+              <w:top w:val="nil"/>
+              <w:left w:val="nil"/>
+              <w:bottom w:val="nil"/>
+              <w:right w:val="nil"/>
+            </w:tcBorders>
+          </w:tcPr>
+          <w:p>
+            <w:pPr>
+              <w:jc w:val="center"/>
+              <w:rPr>
+                <w:rFonts w:ascii="GDS Transport Website Light" w:hAnsi="GDS Transport Website Light"/>
+              </w:rPr>
+            </w:pPr>
+          </w:p>
+        </w:tc>
+        <w:tc>
+          <w:tcPr>
+            <w:tcW w:w="1928" w:type="dxa"/>
+            <w:tcBorders>
+              <w:top w:val="nil"/>
+              <w:left w:val="nil"/>
+              <w:bottom w:val="nil"/>
+              <w:right w:val="nil"/>
+            </w:tcBorders>
+            <w:hideMark/>
+          </w:tcPr>
+          <w:p>
+            <w:pPr>
+              <w:jc w:val="center"/>
+              <w:rPr>
+                <w:rFonts w:ascii="GDS Transport Website Light" w:hAnsi="GDS Transport Website Light"/>
+              </w:rPr>
+            </w:pPr>
+            <w:r>
+              <w:rPr>
+                <w:noProof/>
+              </w:rPr>
+              <w:drawing>
+                <wp:anchor distT="0" distB="0" distL="114300" distR="114300" simplePos="0" relativeHeight="251660288" behindDoc="0" locked="0" layoutInCell="1" allowOverlap="1" wp14:anchorId="2DD909BB" wp14:editId="31D81096">
+                  <wp:simplePos x="0" y="0"/>
+                  <wp:positionH relativeFrom="column">
+                    <wp:posOffset>478790</wp:posOffset>
+                  </wp:positionH>
+                  <wp:positionV relativeFrom="paragraph">
+                    <wp:posOffset>1905</wp:posOffset>
+                  </wp:positionV>
+                  <wp:extent cx="609600" cy="609600"/>
+                  <wp:effectExtent l="0" t="0" r="0" b="0"/>
+                  <wp:wrapSquare wrapText="bothSides"/>
+                  <wp:docPr id="2" name="Picture 2" descr="A picture containing text, symbol, emblem, logo&#10;&#10;Description automatically generated"/>
+                  <wp:cNvGraphicFramePr>
+                    <a:graphicFrameLocks xmlns:a="http://schemas.openxmlformats.org/drawingml/2006/main" noChangeAspect="1"/>
+                  </wp:cNvGraphicFramePr>
+                  <a:graphic xmlns:a="http://schemas.openxmlformats.org/drawingml/2006/main">
+                    <a:graphicData uri="http://schemas.openxmlformats.org/drawingml/2006/picture">
+                      <pic:pic xmlns:pic="http://schemas.openxmlformats.org/drawingml/2006/picture">
+                        <pic:nvPicPr>
+                          <pic:cNvPr id="2" name="Picture 2" descr="A picture containing text, symbol, emblem, logo&#10;&#10;Description automatically generated"/>
+                          <pic:cNvPicPr>
+                            <a:picLocks noChangeAspect="1" noChangeArrowheads="1"/>
+                          </pic:cNvPicPr>
+                        </pic:nvPicPr>
+                        <pic:blipFill>
+                          <a:blip r:embed="rId6">
+                            <a:extLst>
+                              <a:ext uri="{28A0092B-C50C-407E-A947-70E740481C1C}">
+                                <a14:useLocalDpi xmlns:a14="http://schemas.microsoft.com/office/drawing/2010/main" val="0"/>
+                              </a:ext>
+                            </a:extLst>
+                          </a:blip>
+                          <a:srcRect/>
+                          <a:stretch>
+                            <a:fillRect/>
+                          </a:stretch>
+                        </pic:blipFill>
+                        <pic:spPr bwMode="auto">
+                          <a:xfrm>
+                            <a:off x="0" y="0"/>
+                            <a:ext cx="609600" cy="609600"/>
+                          </a:xfrm>
+                          <a:prstGeom prst="rect">
+                            <a:avLst/>
+                          </a:prstGeom>
+                          <a:noFill/>
+                        </pic:spPr>
+                      </pic:pic>
+                    </a:graphicData>
+                  </a:graphic>
+                  <wp14:sizeRelH relativeFrom="page">
+                    <wp14:pctWidth>0</wp14:pctWidth>
+                  </wp14:sizeRelH>
+                  <wp14:sizeRelV relativeFrom="page">
+                    <wp14:pctHeight>0</wp14:pctHeight>
+                  </wp14:sizeRelV>
+                </wp:anchor>
+              </w:drawing>
+            </w:r>
+          </w:p>
+        </w:tc>
+      </w:tr>
+      <w:tr>
+        <w:tc>
+          <w:tcPr>
+            <w:tcW w:w="1838" w:type="dxa"/>
+            <w:tcBorders>
+              <w:top w:val="nil"/>
+              <w:left w:val="nil"/>
+              <w:bottom w:val="single" w:sz="4" w:space="0" w:color="auto"/>
+              <w:right w:val="nil"/>
+            </w:tcBorders>
+          </w:tcPr>
+          <w:p>
+            <w:pPr>
+              <w:rPr>
+                <w:rFonts w:ascii="GDS Transport Website Light" w:hAnsi="GDS Transport Website Light"/>
+              </w:rPr>
+            </w:pPr>
+          </w:p>
+        </w:tc>
+        <w:tc>
+          <w:tcPr>
+            <w:tcW w:w="5250" w:type="dxa"/>
+            <w:tcBorders>
+              <w:top w:val="nil"/>
+              <w:left w:val="nil"/>
+              <w:bottom w:val="single" w:sz="4" w:space="0" w:color="auto"/>
+              <w:right w:val="nil"/>
+            </w:tcBorders>
+          </w:tcPr>
+          <w:p>
+            <w:pPr>
+              <w:jc w:val="center"/>
+              <w:rPr>
+                <w:rFonts w:ascii="GDS Transport Website Light" w:hAnsi="GDS Transport Website Light"/>
+              </w:rPr>
+            </w:pPr>
+          </w:p>
+        </w:tc>
+        <w:tc>
+          <w:tcPr>
+            <w:tcW w:w="1928" w:type="dxa"/>
+            <w:tcBorders>
+              <w:top w:val="nil"/>
+              <w:left w:val="nil"/>
+              <w:bottom w:val="single" w:sz="4" w:space="0" w:color="auto"/>
+              <w:right w:val="nil"/>
+            </w:tcBorders>
+          </w:tcPr>
+          <w:p>
+            <w:pPr>
+              <w:jc w:val="right"/>
+              <w:rPr>
+                <w:rFonts w:ascii="GDS Transport Website Light" w:hAnsi="GDS Transport Website Light"/>
+                <w:noProof/>
+              </w:rPr>
+            </w:pPr>
+          </w:p>
+        </w:tc>
+      </w:tr>
+      <w:tr>
+        <w:tc>
+          <w:tcPr>
+            <w:tcW w:w="1838" w:type="dxa"/>
+            <w:tcBorders>
+              <w:top w:val="single" w:sz="4" w:space="0" w:color="auto"/>
+              <w:left w:val="nil"/>
+              <w:bottom w:val="nil"/>
+              <w:right w:val="nil"/>
+            </w:tcBorders>
+            <w:hideMark/>
+          </w:tcPr>
+          <w:p>
+            <w:pPr>
+              <w:rPr>
+                <w:rFonts w:ascii="GDS Transport Website Light" w:hAnsi="GDS Transport Website Light"/>
+              </w:rPr>
+            </w:pPr>
+            <w:r>
+              <w:rPr>
+                <w:rFonts w:ascii="GDS Transport Website Light" w:hAnsi="GDS Transport Website Light"/>
+              </w:rPr>
+              <w:t>Parties</w:t>
+            </w:r>
+          </w:p>
+        </w:tc>
+        <w:tc>
+          <w:tcPr>
+            <w:tcW w:w="5250" w:type="dxa"/>
+            <w:tcBorders>
+              <w:top w:val="single" w:sz="4" w:space="0" w:color="auto"/>
+              <w:left w:val="nil"/>
+              <w:bottom w:val="nil"/>
+              <w:right w:val="nil"/>
+            </w:tcBorders>
+            <w:hideMark/>
+          </w:tcPr>
+          <w:p>
+            <w:pPr>
+              <w:jc w:val="center"/>
+              <w:rPr>
+                <w:rFonts w:ascii="GDS Transport Website Light" w:hAnsi="GDS Transport Website Light"/>
+              </w:rPr>
+            </w:pPr>
+            <w:r>
+              <w:t>&lt;&lt;claimantName&gt;&gt;</w:t>
+            </w:r>
+          </w:p>
+        </w:tc>
+        <w:tc>
+          <w:tcPr>
+            <w:tcW w:w="1928" w:type="dxa"/>
+            <w:tcBorders>
+              <w:top w:val="single" w:sz="4" w:space="0" w:color="auto"/>
+              <w:left w:val="nil"/>
+              <w:bottom w:val="nil"/>
+              <w:right w:val="nil"/>
+            </w:tcBorders>
+            <w:hideMark/>
+          </w:tcPr>
+          <w:p>
+            <w:pPr>
+              <w:jc w:val="right"/>
+              <w:rPr>
+                <w:rFonts w:ascii="GDS Transport Website Light" w:hAnsi="GDS Transport Website Light"/>
+                <w:noProof/>
+              </w:rPr>
+            </w:pPr>
+            <w:r>
+              <w:rPr>
+                <w:rFonts w:ascii="GDS Transport Website Light" w:hAnsi="GDS Transport Website Light"/>
+                <w:noProof/>
+              </w:rPr>
+              <w:t>Claimant</w:t>
+            </w:r>
+          </w:p>
+        </w:tc>
+      </w:tr>
+      <w:tr>
+        <w:tc>
+          <w:tcPr>
+            <w:tcW w:w="1838" w:type="dxa"/>
+            <w:tcBorders>
+              <w:top w:val="nil"/>
+              <w:left w:val="nil"/>
+              <w:bottom w:val="single" w:sz="4" w:space="0" w:color="auto"/>
+              <w:right w:val="nil"/>
+            </w:tcBorders>
+          </w:tcPr>
+          <w:p>
+            <w:pPr>
+              <w:rPr>
+                <w:rFonts w:ascii="GDS Transport Website Light" w:hAnsi="GDS Transport Website Light"/>
+              </w:rPr>
+            </w:pPr>
+          </w:p>
+        </w:tc>
+        <w:tc>
+          <w:tcPr>
+            <w:tcW w:w="5250" w:type="dxa"/>
+            <w:tcBorders>
+              <w:top w:val="nil"/>
+              <w:left w:val="nil"/>
+              <w:bottom w:val="single" w:sz="4" w:space="0" w:color="auto"/>
+              <w:right w:val="nil"/>
+            </w:tcBorders>
+            <w:hideMark/>
+          </w:tcPr>
+          <w:p>
+            <w:pPr>
+              <w:jc w:val="center"/>
+              <w:rPr>
+                <w:rFonts w:ascii="GDS Transport Website Light" w:hAnsi="GDS Transport Website Light"/>
+              </w:rPr>
+            </w:pPr>
+            <w:r>
+              <w:t>&lt;&lt;defendantName&gt;&gt;</w:t>
+            </w:r>
+          </w:p>
+        </w:tc>
+        <w:tc>
+          <w:tcPr>
+            <w:tcW w:w="1928" w:type="dxa"/>
+            <w:tcBorders>
+              <w:top w:val="nil"/>
+              <w:left w:val="nil"/>
+              <w:bottom w:val="single" w:sz="4" w:space="0" w:color="auto"/>
+              <w:right w:val="nil"/>
+            </w:tcBorders>
+            <w:hideMark/>
+          </w:tcPr>
+          <w:p>
+            <w:pPr>
+              <w:jc w:val="right"/>
+              <w:rPr>
+                <w:rFonts w:ascii="GDS Transport Website Light" w:hAnsi="GDS Transport Website Light"/>
+                <w:noProof/>
+              </w:rPr>
+            </w:pPr>
+            <w:r>
+              <w:rPr>
+                <w:rFonts w:ascii="GDS Transport Website Light" w:hAnsi="GDS Transport Website Light"/>
+                <w:noProof/>
+              </w:rPr>
+              <w:t>Defendant</w:t>
+            </w:r>
+          </w:p>
+          <w:p>
+            <w:pPr>
+              <w:jc w:val="right"/>
+              <w:rPr>
+                <w:rFonts w:ascii="GDS Transport Website Light" w:hAnsi="GDS Transport Website Light"/>
+                <w:noProof/>
+              </w:rPr>
+            </w:pPr>
+          </w:p>
+        </w:tc>
+      </w:tr>
+    </w:tbl>
     <w:p>
       <w:pPr>
         <w:rPr>
-          <w:sz w:val="28"/>
-          <w:szCs w:val="28"/>
+          <w:kern w:val="2"/>
+          <w14:ligatures w14:val="standardContextual"/>
         </w:rPr>
-      </w:pPr>
-      <w:r>
-        <w:rPr>
-          <w:sz w:val="32"/>
-          <w:szCs w:val="32"/>
-        </w:rPr>
-        <w:t xml:space="preserve">In the County Court </w:t>
-      </w:r>
-      <w:r>
-        <w:rPr>
-          <w:sz w:val="32"/>
-          <w:szCs w:val="32"/>
-        </w:rPr>
-        <w:t xml:space="preserve">at </w:t>
-      </w:r>
-      <w:r>
-        <w:rPr>
-          <w:sz w:val="32"/>
-          <w:szCs w:val="32"/>
-        </w:rPr>
-        <w:t>Online</w:t>
-      </w:r>
-      <w:r>
-        <w:rPr>
-          <w:sz w:val="32"/>
-          <w:szCs w:val="32"/>
-        </w:rPr>
-        <w:t xml:space="preserve"> </w:t>
-      </w:r>
-      <w:r>
-        <w:rPr>
-          <w:sz w:val="32"/>
-          <w:szCs w:val="32"/>
-        </w:rPr>
-        <w:t>Civil</w:t>
-      </w:r>
-      <w:r>
-        <w:rPr>
-          <w:sz w:val="32"/>
-          <w:szCs w:val="32"/>
-        </w:rPr>
-        <w:t xml:space="preserve"> Money</w:t>
-      </w:r>
-      <w:r>
-        <w:rPr>
-          <w:sz w:val="32"/>
-          <w:szCs w:val="32"/>
-        </w:rPr>
-        <w:t xml:space="preserve"> Claims</w:t>
-      </w:r>
-      <w:r>
-        <w:rPr>
-          <w:sz w:val="28"/>
-          <w:szCs w:val="28"/>
-        </w:rPr>
-        <w:tab/>
-      </w:r>
-    </w:p>
-    <w:p>
-      <w:pPr>
-        <w:ind w:left="5040"/>
       </w:pPr>
     </w:p>
     <w:p>
-      <w:pPr>
-        <w:ind w:left="5040"/>
-      </w:pPr>
       <w:r>
-        <w:rPr>
-          <w:noProof/>
-        </w:rPr>
-        <w:drawing>
-          <wp:anchor distT="0" distB="0" distL="114300" distR="114300" simplePos="0" relativeHeight="251658240" behindDoc="0" locked="0" layoutInCell="1" allowOverlap="1" wp14:anchorId="1DB023CD" wp14:editId="38137733">
-            <wp:simplePos x="0" y="0"/>
-            <wp:positionH relativeFrom="column">
-              <wp:posOffset>1871980</wp:posOffset>
-            </wp:positionH>
-            <wp:positionV relativeFrom="paragraph">
-              <wp:posOffset>145959</wp:posOffset>
-            </wp:positionV>
-            <wp:extent cx="1175657" cy="1086083"/>
-            <wp:effectExtent l="0" t="0" r="5715" b="0"/>
-            <wp:wrapNone/>
-            <wp:docPr id="1" name="Picture 1"/>
-            <wp:cNvGraphicFramePr>
-              <a:graphicFrameLocks xmlns:a="http://schemas.openxmlformats.org/drawingml/2006/main" noChangeAspect="1"/>
-            </wp:cNvGraphicFramePr>
-            <a:graphic xmlns:a="http://schemas.openxmlformats.org/drawingml/2006/main">
-              <a:graphicData uri="http://schemas.openxmlformats.org/drawingml/2006/picture">
-                <pic:pic xmlns:pic="http://schemas.openxmlformats.org/drawingml/2006/picture">
-                  <pic:nvPicPr>
-                    <pic:cNvPr id="1" name=""/>
-                    <pic:cNvPicPr/>
-                  </pic:nvPicPr>
-                  <pic:blipFill>
-                    <a:blip r:embed="rId6">
-                      <a:extLst>
-                        <a:ext uri="{28A0092B-C50C-407E-A947-70E740481C1C}">
-                          <a14:useLocalDpi xmlns:a14="http://schemas.microsoft.com/office/drawing/2010/main" val="0"/>
-                        </a:ext>
-                      </a:extLst>
-                    </a:blip>
-                    <a:stretch>
-                      <a:fillRect/>
-                    </a:stretch>
-                  </pic:blipFill>
-                  <pic:spPr>
-                    <a:xfrm>
-                      <a:off x="0" y="0"/>
-                      <a:ext cx="1175657" cy="1086083"/>
-                    </a:xfrm>
-                    <a:prstGeom prst="rect">
-                      <a:avLst/>
-                    </a:prstGeom>
-                  </pic:spPr>
-                </pic:pic>
-              </a:graphicData>
-            </a:graphic>
-            <wp14:sizeRelH relativeFrom="page">
-              <wp14:pctWidth>0</wp14:pctWidth>
-            </wp14:sizeRelH>
-            <wp14:sizeRelV relativeFrom="page">
-              <wp14:pctHeight>0</wp14:pctHeight>
-            </wp14:sizeRelV>
-          </wp:anchor>
-        </w:drawing>
-      </w:r>
-      <w:r>
-        <w:rPr>
-          <w:b/>
-          <w:bCs/>
-        </w:rPr>
-        <w:t>Claim number</w:t>
-      </w:r>
-      <w:r>
-        <w:t xml:space="preserve"> &lt;&lt;</w:t>
-      </w:r>
-      <w:proofErr w:type="spellStart"/>
-      <w:r>
-        <w:t>claimNumber</w:t>
-      </w:r>
-      <w:proofErr w:type="spellEnd"/>
-      <w:r>
-        <w:t>&gt;&gt;</w:t>
-      </w:r>
-    </w:p>
-    <w:p/>
-    <w:p/>
-    <w:p/>
-    <w:p/>
-    <w:p/>
-    <w:p/>
-    <w:p/>
-    <w:p/>
-    <w:p/>
-    <w:p>
-      <w:r>
-        <w:t>&lt;&lt;</w:t>
-      </w:r>
-      <w:proofErr w:type="spellStart"/>
-      <w:r>
-        <w:t>claimantName</w:t>
-      </w:r>
-      <w:proofErr w:type="spellEnd"/>
-      <w:r>
-        <w:t xml:space="preserve">&gt;&gt; </w:t>
-      </w:r>
-      <w:r>
-        <w:tab/>
-      </w:r>
-      <w:r>
-        <w:tab/>
-      </w:r>
-      <w:r>
-        <w:tab/>
-        <w:t>(the claimant)</w:t>
+        <w:t>Before A Proper Officer at &lt;&lt;courtName&gt;&gt;</w:t>
       </w:r>
     </w:p>
     <w:p/>
     <w:p>
       <w:r>
-        <w:t>And</w:t>
+        <w:t>By consent it is ordered that: -</w:t>
       </w:r>
     </w:p>
     <w:p/>
@@ -197,123 +626,11 @@
       <w:r>
         <w:t>&lt;&lt;</w:t>
       </w:r>
-      <w:proofErr w:type="spellStart"/>
-      <w:r>
-        <w:t>defendantName</w:t>
-      </w:r>
-      <w:proofErr w:type="spellEnd"/>
-      <w:r>
-        <w:t>&gt;&gt;</w:t>
-      </w:r>
-      <w:r>
-        <w:tab/>
-      </w:r>
-      <w:r>
-        <w:tab/>
-      </w:r>
-      <w:r>
-        <w:tab/>
-        <w:t>(the defendant)</w:t>
-      </w:r>
-    </w:p>
-    <w:p/>
-    <w:p>
-      <w:r>
-        <w:t xml:space="preserve"> </w:t>
-      </w:r>
-    </w:p>
-    <w:p/>
-    <w:p>
-      <w:pPr>
-        <w:pBdr>
-          <w:top w:val="single" w:sz="4" w:space="1" w:color="auto"/>
-          <w:bottom w:val="single" w:sz="4" w:space="1" w:color="auto"/>
-        </w:pBdr>
-        <w:jc w:val="center"/>
-        <w:rPr>
-          <w:b/>
-          <w:bCs/>
-        </w:rPr>
-      </w:pPr>
-    </w:p>
-    <w:p>
-      <w:pPr>
-        <w:pBdr>
-          <w:top w:val="single" w:sz="4" w:space="1" w:color="auto"/>
-          <w:bottom w:val="single" w:sz="4" w:space="1" w:color="auto"/>
-        </w:pBdr>
-        <w:jc w:val="center"/>
-        <w:rPr>
-          <w:b/>
-          <w:bCs/>
-        </w:rPr>
-      </w:pPr>
-      <w:r>
-        <w:rPr>
-          <w:b/>
-          <w:bCs/>
-        </w:rPr>
-        <w:t xml:space="preserve">Consent </w:t>
-      </w:r>
-      <w:r>
-        <w:rPr>
-          <w:b/>
-          <w:bCs/>
-        </w:rPr>
-        <w:t>Or</w:t>
-      </w:r>
-      <w:r>
-        <w:rPr>
-          <w:b/>
-          <w:bCs/>
-        </w:rPr>
-        <w:t>der</w:t>
-      </w:r>
-    </w:p>
-    <w:p>
-      <w:pPr>
-        <w:pBdr>
-          <w:top w:val="single" w:sz="4" w:space="1" w:color="auto"/>
-          <w:bottom w:val="single" w:sz="4" w:space="1" w:color="auto"/>
-        </w:pBdr>
-        <w:jc w:val="center"/>
-        <w:rPr>
-          <w:b/>
-          <w:bCs/>
-        </w:rPr>
-      </w:pPr>
-    </w:p>
-    <w:p>
-      <w:pPr>
-        <w:rPr>
-          <w:b/>
-          <w:bCs/>
-        </w:rPr>
-      </w:pPr>
-    </w:p>
-    <w:p>
-      <w:r>
-        <w:t>By consent i</w:t>
-      </w:r>
-      <w:r>
-        <w:t>t is ordered that:</w:t>
-      </w:r>
-    </w:p>
-    <w:p/>
-    <w:p>
-      <w:r>
-        <w:t>&lt;&lt;</w:t>
-      </w:r>
-      <w:proofErr w:type="spellStart"/>
       <w:r>
         <w:t>consent</w:t>
       </w:r>
       <w:r>
-        <w:t>Order</w:t>
-      </w:r>
-      <w:proofErr w:type="spellEnd"/>
-      <w:r>
-        <w:t>&gt;&gt;</w:t>
+        <w:t>Order&gt;&gt;</w:t>
       </w:r>
     </w:p>
     <w:sectPr>
@@ -887,6 +1204,27 @@
     <w:uiPriority w:val="99"/>
     <w:rsid w:val="00F600DD"/>
   </w:style>
+  <w:style w:type="table" w:styleId="TableGrid">
+    <w:name w:val="Table Grid"/>
+    <w:basedOn w:val="TableNormal"/>
+    <w:uiPriority w:val="39"/>
+    <w:rsid w:val="000C49A9"/>
+    <w:rPr>
+      <w:kern w:val="2"/>
+      <w14:ligatures w14:val="standardContextual"/>
+    </w:rPr>
+    <w:tblPr>
+      <w:tblInd w:w="0" w:type="nil"/>
+      <w:tblBorders>
+        <w:top w:val="single" w:sz="4" w:space="0" w:color="auto"/>
+        <w:left w:val="single" w:sz="4" w:space="0" w:color="auto"/>
+        <w:bottom w:val="single" w:sz="4" w:space="0" w:color="auto"/>
+        <w:right w:val="single" w:sz="4" w:space="0" w:color="auto"/>
+        <w:insideH w:val="single" w:sz="4" w:space="0" w:color="auto"/>
+        <w:insideV w:val="single" w:sz="4" w:space="0" w:color="auto"/>
+      </w:tblBorders>
+    </w:tblPr>
+  </w:style>
 </w:styles>
 </file>
 

</xml_diff>

<commit_message>
CIV-7931 Docmosis Output when Consent Order Approved (#2723)
* CIV-7931 Added consent order in document type

Modified consent order template as per requirement

* CIV-7931 Added test to add ga consent order to main case

* Merge branch 'master' into CIV-7931

* Merge branch 'master' into CIV-7931

* CIV-7931 removed duplicate fields
</commit_message>
<xml_diff>
--- a/docker/docmosis/templates/CV-UNS-GAP-ENG-01078.docx
+++ b/docker/docmosis/templates/CV-UNS-GAP-ENG-01078.docx
@@ -2,194 +2,623 @@
 <file path=word/document.xml><?xml version="1.0" encoding="utf-8"?>
 <w:document xmlns:wpc="http://schemas.microsoft.com/office/word/2010/wordprocessingCanvas" xmlns:cx="http://schemas.microsoft.com/office/drawing/2014/chartex" xmlns:cx1="http://schemas.microsoft.com/office/drawing/2015/9/8/chartex" xmlns:cx2="http://schemas.microsoft.com/office/drawing/2015/10/21/chartex" xmlns:cx3="http://schemas.microsoft.com/office/drawing/2016/5/9/chartex" xmlns:cx4="http://schemas.microsoft.com/office/drawing/2016/5/10/chartex" xmlns:cx5="http://schemas.microsoft.com/office/drawing/2016/5/11/chartex" xmlns:cx6="http://schemas.microsoft.com/office/drawing/2016/5/12/chartex" xmlns:cx7="http://schemas.microsoft.com/office/drawing/2016/5/13/chartex" xmlns:cx8="http://schemas.microsoft.com/office/drawing/2016/5/14/chartex" xmlns:mc="http://schemas.openxmlformats.org/markup-compatibility/2006" xmlns:aink="http://schemas.microsoft.com/office/drawing/2016/ink" xmlns:am3d="http://schemas.microsoft.com/office/drawing/2017/model3d" xmlns:o="urn:schemas-microsoft-com:office:office" xmlns:oel="http://schemas.microsoft.com/office/2019/extlst" xmlns:r="http://schemas.openxmlformats.org/officeDocument/2006/relationships" xmlns:m="http://schemas.openxmlformats.org/officeDocument/2006/math" xmlns:v="urn:schemas-microsoft-com:vml" xmlns:wp14="http://schemas.microsoft.com/office/word/2010/wordprocessingDrawing" xmlns:wp="http://schemas.openxmlformats.org/drawingml/2006/wordprocessingDrawing" xmlns:w10="urn:schemas-microsoft-com:office:word" xmlns:w="http://schemas.openxmlformats.org/wordprocessingml/2006/main" xmlns:w14="http://schemas.microsoft.com/office/word/2010/wordml" xmlns:w15="http://schemas.microsoft.com/office/word/2012/wordml" xmlns:w16cex="http://schemas.microsoft.com/office/word/2018/wordml/cex" xmlns:w16cid="http://schemas.microsoft.com/office/word/2016/wordml/cid" xmlns:w16="http://schemas.microsoft.com/office/word/2018/wordml" xmlns:w16sdtdh="http://schemas.microsoft.com/office/word/2020/wordml/sdtdatahash" xmlns:w16se="http://schemas.microsoft.com/office/word/2015/wordml/symex" xmlns:wpg="http://schemas.microsoft.com/office/word/2010/wordprocessingGroup" xmlns:wpi="http://schemas.microsoft.com/office/word/2010/wordprocessingInk" xmlns:wne="http://schemas.microsoft.com/office/word/2006/wordml" xmlns:wps="http://schemas.microsoft.com/office/word/2010/wordprocessingShape" mc:Ignorable="w14 w15 w16se w16cid w16 w16cex w16sdtdh wp14">
   <w:body>
+    <w:p/>
+    <w:tbl>
+      <w:tblPr>
+        <w:tblStyle w:val="TableGrid"/>
+        <w:tblW w:w="0" w:type="auto"/>
+        <w:tblInd w:w="0" w:type="dxa"/>
+        <w:tblLook w:val="04A0" w:firstRow="1" w:lastRow="0" w:firstColumn="1" w:lastColumn="0" w:noHBand="0" w:noVBand="1"/>
+      </w:tblPr>
+      <w:tblGrid>
+        <w:gridCol w:w="1834"/>
+        <w:gridCol w:w="5177"/>
+        <w:gridCol w:w="2015"/>
+      </w:tblGrid>
+      <w:tr>
+        <w:tc>
+          <w:tcPr>
+            <w:tcW w:w="1838" w:type="dxa"/>
+            <w:tcBorders>
+              <w:top w:val="nil"/>
+              <w:left w:val="nil"/>
+              <w:bottom w:val="nil"/>
+              <w:right w:val="nil"/>
+            </w:tcBorders>
+            <w:hideMark/>
+          </w:tcPr>
+          <w:p>
+            <w:pPr>
+              <w:rPr>
+                <w:rFonts w:ascii="GDS Transport Website Light" w:hAnsi="GDS Transport Website Light"/>
+                <w:b/>
+                <w:bCs/>
+              </w:rPr>
+            </w:pPr>
+            <w:r>
+              <w:rPr>
+                <w:rFonts w:ascii="GDS Transport Website Light" w:hAnsi="GDS Transport Website Light"/>
+                <w:b/>
+                <w:bCs/>
+                <w:sz w:val="28"/>
+                <w:szCs w:val="28"/>
+              </w:rPr>
+              <w:t>ORDER</w:t>
+            </w:r>
+          </w:p>
+        </w:tc>
+        <w:tc>
+          <w:tcPr>
+            <w:tcW w:w="5250" w:type="dxa"/>
+            <w:tcBorders>
+              <w:top w:val="nil"/>
+              <w:left w:val="nil"/>
+              <w:bottom w:val="nil"/>
+              <w:right w:val="nil"/>
+            </w:tcBorders>
+            <w:hideMark/>
+          </w:tcPr>
+          <w:p>
+            <w:pPr>
+              <w:jc w:val="center"/>
+              <w:rPr>
+                <w:rFonts w:ascii="GDS Transport Website Light" w:hAnsi="GDS Transport Website Light"/>
+                <w:b/>
+                <w:bCs/>
+              </w:rPr>
+            </w:pPr>
+            <w:r>
+              <w:rPr>
+                <w:rFonts w:ascii="GDS Transport Website Light" w:hAnsi="GDS Transport Website Light"/>
+                <w:b/>
+                <w:bCs/>
+                <w:sz w:val="28"/>
+                <w:szCs w:val="28"/>
+              </w:rPr>
+              <w:t>In the County Court at</w:t>
+            </w:r>
+          </w:p>
+        </w:tc>
+        <w:tc>
+          <w:tcPr>
+            <w:tcW w:w="1928" w:type="dxa"/>
+            <w:tcBorders>
+              <w:top w:val="nil"/>
+              <w:left w:val="nil"/>
+              <w:bottom w:val="nil"/>
+              <w:right w:val="nil"/>
+            </w:tcBorders>
+            <w:hideMark/>
+          </w:tcPr>
+          <w:p>
+            <w:pPr>
+              <w:rPr>
+                <w:rFonts w:ascii="GDS Transport Website Light" w:hAnsi="GDS Transport Website Light"/>
+              </w:rPr>
+            </w:pPr>
+            <w:r>
+              <w:rPr>
+                <w:rFonts w:ascii="GDS Transport Website Light" w:hAnsi="GDS Transport Website Light"/>
+              </w:rPr>
+              <w:t xml:space="preserve"> </w:t>
+            </w:r>
+            <w:r>
+              <w:rPr>
+                <w:rFonts w:ascii="GDS Transport Website Light" w:hAnsi="GDS Transport Website Light"/>
+              </w:rPr>
+              <w:t xml:space="preserve">Case number: </w:t>
+            </w:r>
+          </w:p>
+        </w:tc>
+      </w:tr>
+      <w:tr>
+        <w:tc>
+          <w:tcPr>
+            <w:tcW w:w="1838" w:type="dxa"/>
+            <w:tcBorders>
+              <w:top w:val="nil"/>
+              <w:left w:val="nil"/>
+              <w:bottom w:val="nil"/>
+              <w:right w:val="nil"/>
+            </w:tcBorders>
+            <w:hideMark/>
+          </w:tcPr>
+          <w:p>
+            <w:pPr>
+              <w:rPr>
+                <w:rFonts w:ascii="GDS Transport Website Light" w:hAnsi="GDS Transport Website Light"/>
+              </w:rPr>
+            </w:pPr>
+            <w:r>
+              <w:rPr>
+                <w:rFonts w:ascii="GDS Transport Website Light" w:hAnsi="GDS Transport Website Light"/>
+              </w:rPr>
+              <w:t>&lt;&lt;</w:t>
+            </w:r>
+            <w:r>
+              <w:rPr>
+                <w:rFonts w:ascii="GDS Transport Website Light" w:hAnsi="GDS Transport Website Light"/>
+              </w:rPr>
+              <w:t>order</w:t>
+            </w:r>
+            <w:r>
+              <w:rPr>
+                <w:rFonts w:ascii="GDS Transport Website Light" w:hAnsi="GDS Transport Website Light"/>
+              </w:rPr>
+              <w:t>Date&gt;&gt;</w:t>
+            </w:r>
+          </w:p>
+        </w:tc>
+        <w:tc>
+          <w:tcPr>
+            <w:tcW w:w="5250" w:type="dxa"/>
+            <w:tcBorders>
+              <w:top w:val="nil"/>
+              <w:left w:val="nil"/>
+              <w:bottom w:val="nil"/>
+              <w:right w:val="nil"/>
+            </w:tcBorders>
+            <w:hideMark/>
+          </w:tcPr>
+          <w:p>
+            <w:pPr>
+              <w:jc w:val="center"/>
+              <w:rPr>
+                <w:rFonts w:ascii="GDS Transport Website Light" w:hAnsi="GDS Transport Website Light"/>
+              </w:rPr>
+            </w:pPr>
+            <w:r>
+              <w:rPr>
+                <w:rFonts w:ascii="GDS Transport Website Light" w:hAnsi="GDS Transport Website Light"/>
+                <w:b/>
+                <w:bCs/>
+                <w:sz w:val="28"/>
+                <w:szCs w:val="28"/>
+              </w:rPr>
+              <w:t>&lt;&lt;courtName&gt;&gt;</w:t>
+            </w:r>
+          </w:p>
+        </w:tc>
+        <w:tc>
+          <w:tcPr>
+            <w:tcW w:w="1928" w:type="dxa"/>
+            <w:tcBorders>
+              <w:top w:val="nil"/>
+              <w:left w:val="nil"/>
+              <w:bottom w:val="nil"/>
+              <w:right w:val="nil"/>
+            </w:tcBorders>
+            <w:hideMark/>
+          </w:tcPr>
+          <w:p>
+            <w:pPr>
+              <w:rPr>
+                <w:rFonts w:ascii="GDS Transport Website Light" w:hAnsi="GDS Transport Website Light"/>
+              </w:rPr>
+            </w:pPr>
+            <w:r>
+              <w:rPr>
+                <w:rFonts w:ascii="GDS Transport Website Light" w:hAnsi="GDS Transport Website Light"/>
+              </w:rPr>
+              <w:t>&lt;&lt;claimNumber&gt;&gt;</w:t>
+            </w:r>
+          </w:p>
+        </w:tc>
+      </w:tr>
+      <w:tr>
+        <w:tc>
+          <w:tcPr>
+            <w:tcW w:w="1838" w:type="dxa"/>
+            <w:tcBorders>
+              <w:top w:val="nil"/>
+              <w:left w:val="nil"/>
+              <w:bottom w:val="nil"/>
+              <w:right w:val="nil"/>
+            </w:tcBorders>
+          </w:tcPr>
+          <w:p>
+            <w:pPr>
+              <w:rPr>
+                <w:rFonts w:ascii="GDS Transport Website Light" w:hAnsi="GDS Transport Website Light"/>
+              </w:rPr>
+            </w:pPr>
+          </w:p>
+        </w:tc>
+        <w:tc>
+          <w:tcPr>
+            <w:tcW w:w="5250" w:type="dxa"/>
+            <w:tcBorders>
+              <w:top w:val="nil"/>
+              <w:left w:val="nil"/>
+              <w:bottom w:val="nil"/>
+              <w:right w:val="nil"/>
+            </w:tcBorders>
+          </w:tcPr>
+          <w:p>
+            <w:pPr>
+              <w:rPr>
+                <w:rFonts w:ascii="GDS Transport Website Light" w:hAnsi="GDS Transport Website Light"/>
+              </w:rPr>
+            </w:pPr>
+          </w:p>
+        </w:tc>
+        <w:tc>
+          <w:tcPr>
+            <w:tcW w:w="1928" w:type="dxa"/>
+            <w:tcBorders>
+              <w:top w:val="nil"/>
+              <w:left w:val="nil"/>
+              <w:bottom w:val="nil"/>
+              <w:right w:val="nil"/>
+            </w:tcBorders>
+          </w:tcPr>
+          <w:p>
+            <w:pPr>
+              <w:rPr>
+                <w:rFonts w:ascii="GDS Transport Website Light" w:hAnsi="GDS Transport Website Light"/>
+              </w:rPr>
+            </w:pPr>
+          </w:p>
+        </w:tc>
+      </w:tr>
+      <w:tr>
+        <w:tc>
+          <w:tcPr>
+            <w:tcW w:w="1838" w:type="dxa"/>
+            <w:tcBorders>
+              <w:top w:val="nil"/>
+              <w:left w:val="nil"/>
+              <w:bottom w:val="nil"/>
+              <w:right w:val="nil"/>
+            </w:tcBorders>
+          </w:tcPr>
+          <w:p>
+            <w:pPr>
+              <w:rPr>
+                <w:rFonts w:ascii="GDS Transport Website Light" w:hAnsi="GDS Transport Website Light"/>
+              </w:rPr>
+            </w:pPr>
+          </w:p>
+        </w:tc>
+        <w:tc>
+          <w:tcPr>
+            <w:tcW w:w="5250" w:type="dxa"/>
+            <w:tcBorders>
+              <w:top w:val="nil"/>
+              <w:left w:val="nil"/>
+              <w:bottom w:val="nil"/>
+              <w:right w:val="nil"/>
+            </w:tcBorders>
+          </w:tcPr>
+          <w:p>
+            <w:pPr>
+              <w:jc w:val="center"/>
+              <w:rPr>
+                <w:rFonts w:ascii="GDS Transport Website Light" w:hAnsi="GDS Transport Website Light"/>
+              </w:rPr>
+            </w:pPr>
+          </w:p>
+        </w:tc>
+        <w:tc>
+          <w:tcPr>
+            <w:tcW w:w="1928" w:type="dxa"/>
+            <w:tcBorders>
+              <w:top w:val="nil"/>
+              <w:left w:val="nil"/>
+              <w:bottom w:val="nil"/>
+              <w:right w:val="nil"/>
+            </w:tcBorders>
+            <w:hideMark/>
+          </w:tcPr>
+          <w:p>
+            <w:pPr>
+              <w:jc w:val="center"/>
+              <w:rPr>
+                <w:rFonts w:ascii="GDS Transport Website Light" w:hAnsi="GDS Transport Website Light"/>
+              </w:rPr>
+            </w:pPr>
+            <w:r>
+              <w:rPr>
+                <w:noProof/>
+              </w:rPr>
+              <w:drawing>
+                <wp:anchor distT="0" distB="0" distL="114300" distR="114300" simplePos="0" relativeHeight="251660288" behindDoc="0" locked="0" layoutInCell="1" allowOverlap="1" wp14:anchorId="2DD909BB" wp14:editId="31D81096">
+                  <wp:simplePos x="0" y="0"/>
+                  <wp:positionH relativeFrom="column">
+                    <wp:posOffset>478790</wp:posOffset>
+                  </wp:positionH>
+                  <wp:positionV relativeFrom="paragraph">
+                    <wp:posOffset>1905</wp:posOffset>
+                  </wp:positionV>
+                  <wp:extent cx="609600" cy="609600"/>
+                  <wp:effectExtent l="0" t="0" r="0" b="0"/>
+                  <wp:wrapSquare wrapText="bothSides"/>
+                  <wp:docPr id="2" name="Picture 2" descr="A picture containing text, symbol, emblem, logo&#10;&#10;Description automatically generated"/>
+                  <wp:cNvGraphicFramePr>
+                    <a:graphicFrameLocks xmlns:a="http://schemas.openxmlformats.org/drawingml/2006/main" noChangeAspect="1"/>
+                  </wp:cNvGraphicFramePr>
+                  <a:graphic xmlns:a="http://schemas.openxmlformats.org/drawingml/2006/main">
+                    <a:graphicData uri="http://schemas.openxmlformats.org/drawingml/2006/picture">
+                      <pic:pic xmlns:pic="http://schemas.openxmlformats.org/drawingml/2006/picture">
+                        <pic:nvPicPr>
+                          <pic:cNvPr id="2" name="Picture 2" descr="A picture containing text, symbol, emblem, logo&#10;&#10;Description automatically generated"/>
+                          <pic:cNvPicPr>
+                            <a:picLocks noChangeAspect="1" noChangeArrowheads="1"/>
+                          </pic:cNvPicPr>
+                        </pic:nvPicPr>
+                        <pic:blipFill>
+                          <a:blip r:embed="rId6">
+                            <a:extLst>
+                              <a:ext uri="{28A0092B-C50C-407E-A947-70E740481C1C}">
+                                <a14:useLocalDpi xmlns:a14="http://schemas.microsoft.com/office/drawing/2010/main" val="0"/>
+                              </a:ext>
+                            </a:extLst>
+                          </a:blip>
+                          <a:srcRect/>
+                          <a:stretch>
+                            <a:fillRect/>
+                          </a:stretch>
+                        </pic:blipFill>
+                        <pic:spPr bwMode="auto">
+                          <a:xfrm>
+                            <a:off x="0" y="0"/>
+                            <a:ext cx="609600" cy="609600"/>
+                          </a:xfrm>
+                          <a:prstGeom prst="rect">
+                            <a:avLst/>
+                          </a:prstGeom>
+                          <a:noFill/>
+                        </pic:spPr>
+                      </pic:pic>
+                    </a:graphicData>
+                  </a:graphic>
+                  <wp14:sizeRelH relativeFrom="page">
+                    <wp14:pctWidth>0</wp14:pctWidth>
+                  </wp14:sizeRelH>
+                  <wp14:sizeRelV relativeFrom="page">
+                    <wp14:pctHeight>0</wp14:pctHeight>
+                  </wp14:sizeRelV>
+                </wp:anchor>
+              </w:drawing>
+            </w:r>
+          </w:p>
+        </w:tc>
+      </w:tr>
+      <w:tr>
+        <w:tc>
+          <w:tcPr>
+            <w:tcW w:w="1838" w:type="dxa"/>
+            <w:tcBorders>
+              <w:top w:val="nil"/>
+              <w:left w:val="nil"/>
+              <w:bottom w:val="single" w:sz="4" w:space="0" w:color="auto"/>
+              <w:right w:val="nil"/>
+            </w:tcBorders>
+          </w:tcPr>
+          <w:p>
+            <w:pPr>
+              <w:rPr>
+                <w:rFonts w:ascii="GDS Transport Website Light" w:hAnsi="GDS Transport Website Light"/>
+              </w:rPr>
+            </w:pPr>
+          </w:p>
+        </w:tc>
+        <w:tc>
+          <w:tcPr>
+            <w:tcW w:w="5250" w:type="dxa"/>
+            <w:tcBorders>
+              <w:top w:val="nil"/>
+              <w:left w:val="nil"/>
+              <w:bottom w:val="single" w:sz="4" w:space="0" w:color="auto"/>
+              <w:right w:val="nil"/>
+            </w:tcBorders>
+          </w:tcPr>
+          <w:p>
+            <w:pPr>
+              <w:jc w:val="center"/>
+              <w:rPr>
+                <w:rFonts w:ascii="GDS Transport Website Light" w:hAnsi="GDS Transport Website Light"/>
+              </w:rPr>
+            </w:pPr>
+          </w:p>
+        </w:tc>
+        <w:tc>
+          <w:tcPr>
+            <w:tcW w:w="1928" w:type="dxa"/>
+            <w:tcBorders>
+              <w:top w:val="nil"/>
+              <w:left w:val="nil"/>
+              <w:bottom w:val="single" w:sz="4" w:space="0" w:color="auto"/>
+              <w:right w:val="nil"/>
+            </w:tcBorders>
+          </w:tcPr>
+          <w:p>
+            <w:pPr>
+              <w:jc w:val="right"/>
+              <w:rPr>
+                <w:rFonts w:ascii="GDS Transport Website Light" w:hAnsi="GDS Transport Website Light"/>
+                <w:noProof/>
+              </w:rPr>
+            </w:pPr>
+          </w:p>
+        </w:tc>
+      </w:tr>
+      <w:tr>
+        <w:tc>
+          <w:tcPr>
+            <w:tcW w:w="1838" w:type="dxa"/>
+            <w:tcBorders>
+              <w:top w:val="single" w:sz="4" w:space="0" w:color="auto"/>
+              <w:left w:val="nil"/>
+              <w:bottom w:val="nil"/>
+              <w:right w:val="nil"/>
+            </w:tcBorders>
+            <w:hideMark/>
+          </w:tcPr>
+          <w:p>
+            <w:pPr>
+              <w:rPr>
+                <w:rFonts w:ascii="GDS Transport Website Light" w:hAnsi="GDS Transport Website Light"/>
+              </w:rPr>
+            </w:pPr>
+            <w:r>
+              <w:rPr>
+                <w:rFonts w:ascii="GDS Transport Website Light" w:hAnsi="GDS Transport Website Light"/>
+              </w:rPr>
+              <w:t>Parties</w:t>
+            </w:r>
+          </w:p>
+        </w:tc>
+        <w:tc>
+          <w:tcPr>
+            <w:tcW w:w="5250" w:type="dxa"/>
+            <w:tcBorders>
+              <w:top w:val="single" w:sz="4" w:space="0" w:color="auto"/>
+              <w:left w:val="nil"/>
+              <w:bottom w:val="nil"/>
+              <w:right w:val="nil"/>
+            </w:tcBorders>
+            <w:hideMark/>
+          </w:tcPr>
+          <w:p>
+            <w:pPr>
+              <w:jc w:val="center"/>
+              <w:rPr>
+                <w:rFonts w:ascii="GDS Transport Website Light" w:hAnsi="GDS Transport Website Light"/>
+              </w:rPr>
+            </w:pPr>
+            <w:r>
+              <w:t>&lt;&lt;claimantName&gt;&gt;</w:t>
+            </w:r>
+          </w:p>
+        </w:tc>
+        <w:tc>
+          <w:tcPr>
+            <w:tcW w:w="1928" w:type="dxa"/>
+            <w:tcBorders>
+              <w:top w:val="single" w:sz="4" w:space="0" w:color="auto"/>
+              <w:left w:val="nil"/>
+              <w:bottom w:val="nil"/>
+              <w:right w:val="nil"/>
+            </w:tcBorders>
+            <w:hideMark/>
+          </w:tcPr>
+          <w:p>
+            <w:pPr>
+              <w:jc w:val="right"/>
+              <w:rPr>
+                <w:rFonts w:ascii="GDS Transport Website Light" w:hAnsi="GDS Transport Website Light"/>
+                <w:noProof/>
+              </w:rPr>
+            </w:pPr>
+            <w:r>
+              <w:rPr>
+                <w:rFonts w:ascii="GDS Transport Website Light" w:hAnsi="GDS Transport Website Light"/>
+                <w:noProof/>
+              </w:rPr>
+              <w:t>Claimant</w:t>
+            </w:r>
+          </w:p>
+        </w:tc>
+      </w:tr>
+      <w:tr>
+        <w:tc>
+          <w:tcPr>
+            <w:tcW w:w="1838" w:type="dxa"/>
+            <w:tcBorders>
+              <w:top w:val="nil"/>
+              <w:left w:val="nil"/>
+              <w:bottom w:val="single" w:sz="4" w:space="0" w:color="auto"/>
+              <w:right w:val="nil"/>
+            </w:tcBorders>
+          </w:tcPr>
+          <w:p>
+            <w:pPr>
+              <w:rPr>
+                <w:rFonts w:ascii="GDS Transport Website Light" w:hAnsi="GDS Transport Website Light"/>
+              </w:rPr>
+            </w:pPr>
+          </w:p>
+        </w:tc>
+        <w:tc>
+          <w:tcPr>
+            <w:tcW w:w="5250" w:type="dxa"/>
+            <w:tcBorders>
+              <w:top w:val="nil"/>
+              <w:left w:val="nil"/>
+              <w:bottom w:val="single" w:sz="4" w:space="0" w:color="auto"/>
+              <w:right w:val="nil"/>
+            </w:tcBorders>
+            <w:hideMark/>
+          </w:tcPr>
+          <w:p>
+            <w:pPr>
+              <w:jc w:val="center"/>
+              <w:rPr>
+                <w:rFonts w:ascii="GDS Transport Website Light" w:hAnsi="GDS Transport Website Light"/>
+              </w:rPr>
+            </w:pPr>
+            <w:r>
+              <w:t>&lt;&lt;defendantName&gt;&gt;</w:t>
+            </w:r>
+          </w:p>
+        </w:tc>
+        <w:tc>
+          <w:tcPr>
+            <w:tcW w:w="1928" w:type="dxa"/>
+            <w:tcBorders>
+              <w:top w:val="nil"/>
+              <w:left w:val="nil"/>
+              <w:bottom w:val="single" w:sz="4" w:space="0" w:color="auto"/>
+              <w:right w:val="nil"/>
+            </w:tcBorders>
+            <w:hideMark/>
+          </w:tcPr>
+          <w:p>
+            <w:pPr>
+              <w:jc w:val="right"/>
+              <w:rPr>
+                <w:rFonts w:ascii="GDS Transport Website Light" w:hAnsi="GDS Transport Website Light"/>
+                <w:noProof/>
+              </w:rPr>
+            </w:pPr>
+            <w:r>
+              <w:rPr>
+                <w:rFonts w:ascii="GDS Transport Website Light" w:hAnsi="GDS Transport Website Light"/>
+                <w:noProof/>
+              </w:rPr>
+              <w:t>Defendant</w:t>
+            </w:r>
+          </w:p>
+          <w:p>
+            <w:pPr>
+              <w:jc w:val="right"/>
+              <w:rPr>
+                <w:rFonts w:ascii="GDS Transport Website Light" w:hAnsi="GDS Transport Website Light"/>
+                <w:noProof/>
+              </w:rPr>
+            </w:pPr>
+          </w:p>
+        </w:tc>
+      </w:tr>
+    </w:tbl>
     <w:p>
       <w:pPr>
         <w:rPr>
-          <w:sz w:val="28"/>
-          <w:szCs w:val="28"/>
+          <w:kern w:val="2"/>
+          <w14:ligatures w14:val="standardContextual"/>
         </w:rPr>
-      </w:pPr>
-      <w:r>
-        <w:rPr>
-          <w:sz w:val="32"/>
-          <w:szCs w:val="32"/>
-        </w:rPr>
-        <w:t xml:space="preserve">In the County Court </w:t>
-      </w:r>
-      <w:r>
-        <w:rPr>
-          <w:sz w:val="32"/>
-          <w:szCs w:val="32"/>
-        </w:rPr>
-        <w:t xml:space="preserve">at </w:t>
-      </w:r>
-      <w:r>
-        <w:rPr>
-          <w:sz w:val="32"/>
-          <w:szCs w:val="32"/>
-        </w:rPr>
-        <w:t>Online</w:t>
-      </w:r>
-      <w:r>
-        <w:rPr>
-          <w:sz w:val="32"/>
-          <w:szCs w:val="32"/>
-        </w:rPr>
-        <w:t xml:space="preserve"> </w:t>
-      </w:r>
-      <w:r>
-        <w:rPr>
-          <w:sz w:val="32"/>
-          <w:szCs w:val="32"/>
-        </w:rPr>
-        <w:t>Civil</w:t>
-      </w:r>
-      <w:r>
-        <w:rPr>
-          <w:sz w:val="32"/>
-          <w:szCs w:val="32"/>
-        </w:rPr>
-        <w:t xml:space="preserve"> Money</w:t>
-      </w:r>
-      <w:r>
-        <w:rPr>
-          <w:sz w:val="32"/>
-          <w:szCs w:val="32"/>
-        </w:rPr>
-        <w:t xml:space="preserve"> Claims</w:t>
-      </w:r>
-      <w:r>
-        <w:rPr>
-          <w:sz w:val="28"/>
-          <w:szCs w:val="28"/>
-        </w:rPr>
-        <w:tab/>
-      </w:r>
-    </w:p>
-    <w:p>
-      <w:pPr>
-        <w:ind w:left="5040"/>
       </w:pPr>
     </w:p>
     <w:p>
-      <w:pPr>
-        <w:ind w:left="5040"/>
-      </w:pPr>
       <w:r>
-        <w:rPr>
-          <w:noProof/>
-        </w:rPr>
-        <w:drawing>
-          <wp:anchor distT="0" distB="0" distL="114300" distR="114300" simplePos="0" relativeHeight="251658240" behindDoc="0" locked="0" layoutInCell="1" allowOverlap="1" wp14:anchorId="1DB023CD" wp14:editId="38137733">
-            <wp:simplePos x="0" y="0"/>
-            <wp:positionH relativeFrom="column">
-              <wp:posOffset>1871980</wp:posOffset>
-            </wp:positionH>
-            <wp:positionV relativeFrom="paragraph">
-              <wp:posOffset>145959</wp:posOffset>
-            </wp:positionV>
-            <wp:extent cx="1175657" cy="1086083"/>
-            <wp:effectExtent l="0" t="0" r="5715" b="0"/>
-            <wp:wrapNone/>
-            <wp:docPr id="1" name="Picture 1"/>
-            <wp:cNvGraphicFramePr>
-              <a:graphicFrameLocks xmlns:a="http://schemas.openxmlformats.org/drawingml/2006/main" noChangeAspect="1"/>
-            </wp:cNvGraphicFramePr>
-            <a:graphic xmlns:a="http://schemas.openxmlformats.org/drawingml/2006/main">
-              <a:graphicData uri="http://schemas.openxmlformats.org/drawingml/2006/picture">
-                <pic:pic xmlns:pic="http://schemas.openxmlformats.org/drawingml/2006/picture">
-                  <pic:nvPicPr>
-                    <pic:cNvPr id="1" name=""/>
-                    <pic:cNvPicPr/>
-                  </pic:nvPicPr>
-                  <pic:blipFill>
-                    <a:blip r:embed="rId6">
-                      <a:extLst>
-                        <a:ext uri="{28A0092B-C50C-407E-A947-70E740481C1C}">
-                          <a14:useLocalDpi xmlns:a14="http://schemas.microsoft.com/office/drawing/2010/main" val="0"/>
-                        </a:ext>
-                      </a:extLst>
-                    </a:blip>
-                    <a:stretch>
-                      <a:fillRect/>
-                    </a:stretch>
-                  </pic:blipFill>
-                  <pic:spPr>
-                    <a:xfrm>
-                      <a:off x="0" y="0"/>
-                      <a:ext cx="1175657" cy="1086083"/>
-                    </a:xfrm>
-                    <a:prstGeom prst="rect">
-                      <a:avLst/>
-                    </a:prstGeom>
-                  </pic:spPr>
-                </pic:pic>
-              </a:graphicData>
-            </a:graphic>
-            <wp14:sizeRelH relativeFrom="page">
-              <wp14:pctWidth>0</wp14:pctWidth>
-            </wp14:sizeRelH>
-            <wp14:sizeRelV relativeFrom="page">
-              <wp14:pctHeight>0</wp14:pctHeight>
-            </wp14:sizeRelV>
-          </wp:anchor>
-        </w:drawing>
-      </w:r>
-      <w:r>
-        <w:rPr>
-          <w:b/>
-          <w:bCs/>
-        </w:rPr>
-        <w:t>Claim number</w:t>
-      </w:r>
-      <w:r>
-        <w:t xml:space="preserve"> &lt;&lt;</w:t>
-      </w:r>
-      <w:proofErr w:type="spellStart"/>
-      <w:r>
-        <w:t>claimNumber</w:t>
-      </w:r>
-      <w:proofErr w:type="spellEnd"/>
-      <w:r>
-        <w:t>&gt;&gt;</w:t>
-      </w:r>
-    </w:p>
-    <w:p/>
-    <w:p/>
-    <w:p/>
-    <w:p/>
-    <w:p/>
-    <w:p/>
-    <w:p/>
-    <w:p/>
-    <w:p/>
-    <w:p>
-      <w:r>
-        <w:t>&lt;&lt;</w:t>
-      </w:r>
-      <w:proofErr w:type="spellStart"/>
-      <w:r>
-        <w:t>claimantName</w:t>
-      </w:r>
-      <w:proofErr w:type="spellEnd"/>
-      <w:r>
-        <w:t xml:space="preserve">&gt;&gt; </w:t>
-      </w:r>
-      <w:r>
-        <w:tab/>
-      </w:r>
-      <w:r>
-        <w:tab/>
-      </w:r>
-      <w:r>
-        <w:tab/>
-        <w:t>(the claimant)</w:t>
+        <w:t>Before A Proper Officer at &lt;&lt;courtName&gt;&gt;</w:t>
       </w:r>
     </w:p>
     <w:p/>
     <w:p>
       <w:r>
-        <w:t>And</w:t>
+        <w:t>By consent it is ordered that: -</w:t>
       </w:r>
     </w:p>
     <w:p/>
@@ -197,123 +626,11 @@
       <w:r>
         <w:t>&lt;&lt;</w:t>
       </w:r>
-      <w:proofErr w:type="spellStart"/>
-      <w:r>
-        <w:t>defendantName</w:t>
-      </w:r>
-      <w:proofErr w:type="spellEnd"/>
-      <w:r>
-        <w:t>&gt;&gt;</w:t>
-      </w:r>
-      <w:r>
-        <w:tab/>
-      </w:r>
-      <w:r>
-        <w:tab/>
-      </w:r>
-      <w:r>
-        <w:tab/>
-        <w:t>(the defendant)</w:t>
-      </w:r>
-    </w:p>
-    <w:p/>
-    <w:p>
-      <w:r>
-        <w:t xml:space="preserve"> </w:t>
-      </w:r>
-    </w:p>
-    <w:p/>
-    <w:p>
-      <w:pPr>
-        <w:pBdr>
-          <w:top w:val="single" w:sz="4" w:space="1" w:color="auto"/>
-          <w:bottom w:val="single" w:sz="4" w:space="1" w:color="auto"/>
-        </w:pBdr>
-        <w:jc w:val="center"/>
-        <w:rPr>
-          <w:b/>
-          <w:bCs/>
-        </w:rPr>
-      </w:pPr>
-    </w:p>
-    <w:p>
-      <w:pPr>
-        <w:pBdr>
-          <w:top w:val="single" w:sz="4" w:space="1" w:color="auto"/>
-          <w:bottom w:val="single" w:sz="4" w:space="1" w:color="auto"/>
-        </w:pBdr>
-        <w:jc w:val="center"/>
-        <w:rPr>
-          <w:b/>
-          <w:bCs/>
-        </w:rPr>
-      </w:pPr>
-      <w:r>
-        <w:rPr>
-          <w:b/>
-          <w:bCs/>
-        </w:rPr>
-        <w:t xml:space="preserve">Consent </w:t>
-      </w:r>
-      <w:r>
-        <w:rPr>
-          <w:b/>
-          <w:bCs/>
-        </w:rPr>
-        <w:t>Or</w:t>
-      </w:r>
-      <w:r>
-        <w:rPr>
-          <w:b/>
-          <w:bCs/>
-        </w:rPr>
-        <w:t>der</w:t>
-      </w:r>
-    </w:p>
-    <w:p>
-      <w:pPr>
-        <w:pBdr>
-          <w:top w:val="single" w:sz="4" w:space="1" w:color="auto"/>
-          <w:bottom w:val="single" w:sz="4" w:space="1" w:color="auto"/>
-        </w:pBdr>
-        <w:jc w:val="center"/>
-        <w:rPr>
-          <w:b/>
-          <w:bCs/>
-        </w:rPr>
-      </w:pPr>
-    </w:p>
-    <w:p>
-      <w:pPr>
-        <w:rPr>
-          <w:b/>
-          <w:bCs/>
-        </w:rPr>
-      </w:pPr>
-    </w:p>
-    <w:p>
-      <w:r>
-        <w:t>By consent i</w:t>
-      </w:r>
-      <w:r>
-        <w:t>t is ordered that:</w:t>
-      </w:r>
-    </w:p>
-    <w:p/>
-    <w:p>
-      <w:r>
-        <w:t>&lt;&lt;</w:t>
-      </w:r>
-      <w:proofErr w:type="spellStart"/>
       <w:r>
         <w:t>consent</w:t>
       </w:r>
       <w:r>
-        <w:t>Order</w:t>
-      </w:r>
-      <w:proofErr w:type="spellEnd"/>
-      <w:r>
-        <w:t>&gt;&gt;</w:t>
+        <w:t>Order&gt;&gt;</w:t>
       </w:r>
     </w:p>
     <w:sectPr>
@@ -887,6 +1204,27 @@
     <w:uiPriority w:val="99"/>
     <w:rsid w:val="00F600DD"/>
   </w:style>
+  <w:style w:type="table" w:styleId="TableGrid">
+    <w:name w:val="Table Grid"/>
+    <w:basedOn w:val="TableNormal"/>
+    <w:uiPriority w:val="39"/>
+    <w:rsid w:val="000C49A9"/>
+    <w:rPr>
+      <w:kern w:val="2"/>
+      <w14:ligatures w14:val="standardContextual"/>
+    </w:rPr>
+    <w:tblPr>
+      <w:tblInd w:w="0" w:type="nil"/>
+      <w:tblBorders>
+        <w:top w:val="single" w:sz="4" w:space="0" w:color="auto"/>
+        <w:left w:val="single" w:sz="4" w:space="0" w:color="auto"/>
+        <w:bottom w:val="single" w:sz="4" w:space="0" w:color="auto"/>
+        <w:right w:val="single" w:sz="4" w:space="0" w:color="auto"/>
+        <w:insideH w:val="single" w:sz="4" w:space="0" w:color="auto"/>
+        <w:insideV w:val="single" w:sz="4" w:space="0" w:color="auto"/>
+      </w:tblBorders>
+    </w:tblPr>
+  </w:style>
 </w:styles>
 </file>
 

</xml_diff>

<commit_message>
CIV-11262 Consent order document
</commit_message>
<xml_diff>
--- a/docker/docmosis/templates/CV-UNS-GAP-ENG-01078.docx
+++ b/docker/docmosis/templates/CV-UNS-GAP-ENG-01078.docx
@@ -6,36 +6,31 @@
     <w:tbl>
       <w:tblPr>
         <w:tblStyle w:val="TableGrid"/>
-        <w:tblW w:w="0" w:type="auto"/>
+        <w:tblW w:w="9072" w:type="dxa"/>
         <w:tblInd w:w="0" w:type="dxa"/>
+        <w:tblBorders>
+          <w:top w:val="none" w:sz="0" w:space="0" w:color="auto"/>
+          <w:left w:val="none" w:sz="0" w:space="0" w:color="auto"/>
+          <w:bottom w:val="none" w:sz="0" w:space="0" w:color="auto"/>
+          <w:right w:val="none" w:sz="0" w:space="0" w:color="auto"/>
+          <w:insideH w:val="none" w:sz="0" w:space="0" w:color="auto"/>
+          <w:insideV w:val="none" w:sz="0" w:space="0" w:color="auto"/>
+        </w:tblBorders>
+        <w:tblLayout w:type="fixed"/>
         <w:tblLook w:val="04A0" w:firstRow="1" w:lastRow="0" w:firstColumn="1" w:lastColumn="0" w:noHBand="0" w:noVBand="1"/>
       </w:tblPr>
       <w:tblGrid>
-        <w:gridCol w:w="1834"/>
-        <w:gridCol w:w="5177"/>
-        <w:gridCol w:w="2015"/>
+        <w:gridCol w:w="2694"/>
+        <w:gridCol w:w="4252"/>
+        <w:gridCol w:w="2126"/>
       </w:tblGrid>
       <w:tr>
         <w:tc>
           <w:tcPr>
-            <w:tcW w:w="1838" w:type="dxa"/>
-            <w:tcBorders>
-              <w:top w:val="nil"/>
-              <w:left w:val="nil"/>
-              <w:bottom w:val="nil"/>
-              <w:right w:val="nil"/>
-            </w:tcBorders>
-            <w:hideMark/>
-          </w:tcPr>
-          <w:p>
-            <w:pPr>
-              <w:rPr>
-                <w:rFonts w:ascii="GDS Transport Website Light" w:hAnsi="GDS Transport Website Light"/>
-                <w:b/>
-                <w:bCs/>
-              </w:rPr>
-            </w:pPr>
-            <w:r>
+            <w:tcW w:w="2694" w:type="dxa"/>
+          </w:tcPr>
+          <w:p>
+            <w:pPr>
               <w:rPr>
                 <w:rFonts w:ascii="GDS Transport Website Light" w:hAnsi="GDS Transport Website Light"/>
                 <w:b/>
@@ -43,29 +38,6 @@
                 <w:sz w:val="28"/>
                 <w:szCs w:val="28"/>
               </w:rPr>
-              <w:t>ORDER</w:t>
-            </w:r>
-          </w:p>
-        </w:tc>
-        <w:tc>
-          <w:tcPr>
-            <w:tcW w:w="5250" w:type="dxa"/>
-            <w:tcBorders>
-              <w:top w:val="nil"/>
-              <w:left w:val="nil"/>
-              <w:bottom w:val="nil"/>
-              <w:right w:val="nil"/>
-            </w:tcBorders>
-            <w:hideMark/>
-          </w:tcPr>
-          <w:p>
-            <w:pPr>
-              <w:jc w:val="center"/>
-              <w:rPr>
-                <w:rFonts w:ascii="GDS Transport Website Light" w:hAnsi="GDS Transport Website Light"/>
-                <w:b/>
-                <w:bCs/>
-              </w:rPr>
             </w:pPr>
             <w:r>
               <w:rPr>
@@ -75,99 +47,11 @@
                 <w:sz w:val="28"/>
                 <w:szCs w:val="28"/>
               </w:rPr>
-              <w:t>In the County Court at</w:t>
-            </w:r>
-          </w:p>
-        </w:tc>
-        <w:tc>
-          <w:tcPr>
-            <w:tcW w:w="1928" w:type="dxa"/>
-            <w:tcBorders>
-              <w:top w:val="nil"/>
-              <w:left w:val="nil"/>
-              <w:bottom w:val="nil"/>
-              <w:right w:val="nil"/>
-            </w:tcBorders>
-            <w:hideMark/>
-          </w:tcPr>
-          <w:p>
-            <w:pPr>
-              <w:rPr>
-                <w:rFonts w:ascii="GDS Transport Website Light" w:hAnsi="GDS Transport Website Light"/>
-              </w:rPr>
-            </w:pPr>
-            <w:r>
-              <w:rPr>
-                <w:rFonts w:ascii="GDS Transport Website Light" w:hAnsi="GDS Transport Website Light"/>
-              </w:rPr>
-              <w:t xml:space="preserve"> </w:t>
-            </w:r>
-            <w:r>
-              <w:rPr>
-                <w:rFonts w:ascii="GDS Transport Website Light" w:hAnsi="GDS Transport Website Light"/>
-              </w:rPr>
-              <w:t xml:space="preserve">Case number: </w:t>
-            </w:r>
-          </w:p>
-        </w:tc>
-      </w:tr>
-      <w:tr>
-        <w:tc>
-          <w:tcPr>
-            <w:tcW w:w="1838" w:type="dxa"/>
-            <w:tcBorders>
-              <w:top w:val="nil"/>
-              <w:left w:val="nil"/>
-              <w:bottom w:val="nil"/>
-              <w:right w:val="nil"/>
-            </w:tcBorders>
-            <w:hideMark/>
-          </w:tcPr>
-          <w:p>
-            <w:pPr>
-              <w:rPr>
-                <w:rFonts w:ascii="GDS Transport Website Light" w:hAnsi="GDS Transport Website Light"/>
-              </w:rPr>
-            </w:pPr>
-            <w:r>
-              <w:rPr>
-                <w:rFonts w:ascii="GDS Transport Website Light" w:hAnsi="GDS Transport Website Light"/>
-              </w:rPr>
-              <w:t>&lt;&lt;</w:t>
-            </w:r>
-            <w:r>
-              <w:rPr>
-                <w:rFonts w:ascii="GDS Transport Website Light" w:hAnsi="GDS Transport Website Light"/>
-              </w:rPr>
-              <w:t>order</w:t>
-            </w:r>
-            <w:r>
-              <w:rPr>
-                <w:rFonts w:ascii="GDS Transport Website Light" w:hAnsi="GDS Transport Website Light"/>
-              </w:rPr>
-              <w:t>Date&gt;&gt;</w:t>
-            </w:r>
-          </w:p>
-        </w:tc>
-        <w:tc>
-          <w:tcPr>
-            <w:tcW w:w="5250" w:type="dxa"/>
-            <w:tcBorders>
-              <w:top w:val="nil"/>
-              <w:left w:val="nil"/>
-              <w:bottom w:val="nil"/>
-              <w:right w:val="nil"/>
-            </w:tcBorders>
-            <w:hideMark/>
-          </w:tcPr>
-          <w:p>
-            <w:pPr>
-              <w:jc w:val="center"/>
-              <w:rPr>
-                <w:rFonts w:ascii="GDS Transport Website Light" w:hAnsi="GDS Transport Website Light"/>
-              </w:rPr>
-            </w:pPr>
-            <w:r>
+              <w:t xml:space="preserve">ORDER        </w:t>
+            </w:r>
+          </w:p>
+          <w:p>
+            <w:pPr>
               <w:rPr>
                 <w:rFonts w:ascii="GDS Transport Website Light" w:hAnsi="GDS Transport Website Light"/>
                 <w:b/>
@@ -175,32 +59,154 @@
                 <w:sz w:val="28"/>
                 <w:szCs w:val="28"/>
               </w:rPr>
-              <w:t>&lt;&lt;courtName&gt;&gt;</w:t>
-            </w:r>
-          </w:p>
-        </w:tc>
-        <w:tc>
-          <w:tcPr>
-            <w:tcW w:w="1928" w:type="dxa"/>
-            <w:tcBorders>
-              <w:top w:val="nil"/>
-              <w:left w:val="nil"/>
-              <w:bottom w:val="nil"/>
-              <w:right w:val="nil"/>
-            </w:tcBorders>
-            <w:hideMark/>
-          </w:tcPr>
-          <w:p>
-            <w:pPr>
-              <w:rPr>
-                <w:rFonts w:ascii="GDS Transport Website Light" w:hAnsi="GDS Transport Website Light"/>
-              </w:rPr>
-            </w:pPr>
-            <w:r>
-              <w:rPr>
-                <w:rFonts w:ascii="GDS Transport Website Light" w:hAnsi="GDS Transport Website Light"/>
-              </w:rPr>
-              <w:t>&lt;&lt;claimNumber&gt;&gt;</w:t>
+            </w:pPr>
+            <w:r>
+              <w:rPr>
+                <w:rFonts w:ascii="GDS Transport Website Light" w:hAnsi="GDS Transport Website Light"/>
+              </w:rPr>
+              <w:t>&lt;&lt;</w:t>
+            </w:r>
+            <w:proofErr w:type="spellStart"/>
+            <w:r>
+              <w:rPr>
+                <w:rFonts w:ascii="GDS Transport Website Light" w:hAnsi="GDS Transport Website Light"/>
+              </w:rPr>
+              <w:t>orderDate</w:t>
+            </w:r>
+            <w:proofErr w:type="spellEnd"/>
+            <w:r>
+              <w:rPr>
+                <w:rFonts w:ascii="GDS Transport Website Light" w:hAnsi="GDS Transport Website Light"/>
+              </w:rPr>
+              <w:t>&gt;&gt;</w:t>
+            </w:r>
+          </w:p>
+        </w:tc>
+        <w:tc>
+          <w:tcPr>
+            <w:tcW w:w="4252" w:type="dxa"/>
+          </w:tcPr>
+          <w:p>
+            <w:pPr>
+              <w:jc w:val="center"/>
+              <w:rPr>
+                <w:rFonts w:ascii="GDS Transport Website Light" w:hAnsi="GDS Transport Website Light"/>
+                <w:b/>
+                <w:bCs/>
+                <w:sz w:val="28"/>
+                <w:szCs w:val="28"/>
+              </w:rPr>
+            </w:pPr>
+            <w:r>
+              <w:rPr>
+                <w:rFonts w:ascii="GDS Transport Website Light" w:hAnsi="GDS Transport Website Light"/>
+                <w:b/>
+                <w:bCs/>
+                <w:sz w:val="28"/>
+                <w:szCs w:val="28"/>
+              </w:rPr>
+              <w:t>In the County Court at</w:t>
+            </w:r>
+            <w:r>
+              <w:rPr>
+                <w:rFonts w:ascii="GDS Transport Website Light" w:hAnsi="GDS Transport Website Light"/>
+                <w:b/>
+                <w:bCs/>
+                <w:sz w:val="28"/>
+                <w:szCs w:val="28"/>
+              </w:rPr>
+              <w:t xml:space="preserve">   </w:t>
+            </w:r>
+            <w:r>
+              <w:rPr>
+                <w:rFonts w:ascii="GDS Transport Website Light" w:hAnsi="GDS Transport Website Light"/>
+                <w:b/>
+                <w:bCs/>
+                <w:sz w:val="28"/>
+                <w:szCs w:val="28"/>
+              </w:rPr>
+              <w:t>&lt;&lt;</w:t>
+            </w:r>
+            <w:proofErr w:type="spellStart"/>
+            <w:r>
+              <w:rPr>
+                <w:rFonts w:ascii="GDS Transport Website Light" w:hAnsi="GDS Transport Website Light"/>
+                <w:b/>
+                <w:bCs/>
+                <w:sz w:val="28"/>
+                <w:szCs w:val="28"/>
+              </w:rPr>
+              <w:t>courtName</w:t>
+            </w:r>
+            <w:proofErr w:type="spellEnd"/>
+            <w:r>
+              <w:rPr>
+                <w:rFonts w:ascii="GDS Transport Website Light" w:hAnsi="GDS Transport Website Light"/>
+                <w:b/>
+                <w:bCs/>
+                <w:sz w:val="28"/>
+                <w:szCs w:val="28"/>
+              </w:rPr>
+              <w:t>&gt;&gt;</w:t>
+            </w:r>
+          </w:p>
+        </w:tc>
+        <w:tc>
+          <w:tcPr>
+            <w:tcW w:w="2126" w:type="dxa"/>
+          </w:tcPr>
+          <w:p>
+            <w:pPr>
+              <w:jc w:val="center"/>
+              <w:rPr>
+                <w:rFonts w:ascii="GDS Transport Website Light" w:hAnsi="GDS Transport Website Light"/>
+                <w:sz w:val="28"/>
+                <w:szCs w:val="28"/>
+              </w:rPr>
+            </w:pPr>
+            <w:r>
+              <w:rPr>
+                <w:rFonts w:ascii="GDS Transport Website Light" w:hAnsi="GDS Transport Website Light"/>
+                <w:szCs w:val="22"/>
+              </w:rPr>
+              <w:t xml:space="preserve">Case number: </w:t>
+            </w:r>
+            <w:r>
+              <w:rPr>
+                <w:rFonts w:ascii="GDS Transport Website Light" w:hAnsi="GDS Transport Website Light"/>
+                <w:szCs w:val="22"/>
+              </w:rPr>
+              <w:t>&lt;&lt;</w:t>
+            </w:r>
+            <w:proofErr w:type="spellStart"/>
+            <w:r>
+              <w:rPr>
+                <w:rFonts w:ascii="GDS Transport Website Light" w:hAnsi="GDS Transport Website Light"/>
+                <w:szCs w:val="22"/>
+              </w:rPr>
+              <w:t>c</w:t>
+            </w:r>
+            <w:r>
+              <w:rPr>
+                <w:rFonts w:ascii="GDS Transport Website Light" w:hAnsi="GDS Transport Website Light"/>
+                <w:szCs w:val="22"/>
+              </w:rPr>
+              <w:t>laim</w:t>
+            </w:r>
+            <w:r>
+              <w:rPr>
+                <w:rFonts w:ascii="GDS Transport Website Light" w:hAnsi="GDS Transport Website Light"/>
+                <w:szCs w:val="22"/>
+              </w:rPr>
+              <w:t>Number</w:t>
+            </w:r>
+            <w:proofErr w:type="spellEnd"/>
+            <w:r>
+              <w:rPr>
+                <w:rFonts w:ascii="GDS Transport Website Light" w:hAnsi="GDS Transport Website Light"/>
+                <w:szCs w:val="22"/>
+              </w:rPr>
+              <w:t>&gt;&gt;</w:t>
             </w:r>
           </w:p>
         </w:tc>
@@ -208,54 +214,47 @@
       <w:tr>
         <w:tc>
           <w:tcPr>
-            <w:tcW w:w="1838" w:type="dxa"/>
-            <w:tcBorders>
-              <w:top w:val="nil"/>
-              <w:left w:val="nil"/>
-              <w:bottom w:val="nil"/>
-              <w:right w:val="nil"/>
-            </w:tcBorders>
-          </w:tcPr>
-          <w:p>
-            <w:pPr>
-              <w:rPr>
-                <w:rFonts w:ascii="GDS Transport Website Light" w:hAnsi="GDS Transport Website Light"/>
-              </w:rPr>
-            </w:pPr>
-          </w:p>
-        </w:tc>
-        <w:tc>
-          <w:tcPr>
-            <w:tcW w:w="5250" w:type="dxa"/>
-            <w:tcBorders>
-              <w:top w:val="nil"/>
-              <w:left w:val="nil"/>
-              <w:bottom w:val="nil"/>
-              <w:right w:val="nil"/>
-            </w:tcBorders>
-          </w:tcPr>
-          <w:p>
-            <w:pPr>
-              <w:rPr>
-                <w:rFonts w:ascii="GDS Transport Website Light" w:hAnsi="GDS Transport Website Light"/>
-              </w:rPr>
-            </w:pPr>
-          </w:p>
-        </w:tc>
-        <w:tc>
-          <w:tcPr>
-            <w:tcW w:w="1928" w:type="dxa"/>
-            <w:tcBorders>
-              <w:top w:val="nil"/>
-              <w:left w:val="nil"/>
-              <w:bottom w:val="nil"/>
-              <w:right w:val="nil"/>
-            </w:tcBorders>
-          </w:tcPr>
-          <w:p>
-            <w:pPr>
-              <w:rPr>
-                <w:rFonts w:ascii="GDS Transport Website Light" w:hAnsi="GDS Transport Website Light"/>
+            <w:tcW w:w="2694" w:type="dxa"/>
+          </w:tcPr>
+          <w:p>
+            <w:pPr>
+              <w:rPr>
+                <w:rFonts w:ascii="GDS Transport Website Light" w:hAnsi="GDS Transport Website Light"/>
+                <w:b/>
+                <w:bCs/>
+                <w:sz w:val="28"/>
+                <w:szCs w:val="28"/>
+              </w:rPr>
+            </w:pPr>
+          </w:p>
+        </w:tc>
+        <w:tc>
+          <w:tcPr>
+            <w:tcW w:w="4252" w:type="dxa"/>
+          </w:tcPr>
+          <w:p>
+            <w:pPr>
+              <w:jc w:val="center"/>
+              <w:rPr>
+                <w:rFonts w:ascii="GDS Transport Website Light" w:hAnsi="GDS Transport Website Light"/>
+                <w:b/>
+                <w:bCs/>
+                <w:sz w:val="28"/>
+                <w:szCs w:val="28"/>
+              </w:rPr>
+            </w:pPr>
+          </w:p>
+        </w:tc>
+        <w:tc>
+          <w:tcPr>
+            <w:tcW w:w="2126" w:type="dxa"/>
+          </w:tcPr>
+          <w:p>
+            <w:pPr>
+              <w:rPr>
+                <w:rFonts w:ascii="GDS Transport Website Light" w:hAnsi="GDS Transport Website Light"/>
+                <w:sz w:val="28"/>
+                <w:szCs w:val="28"/>
               </w:rPr>
             </w:pPr>
           </w:p>
@@ -264,31 +263,19 @@
       <w:tr>
         <w:tc>
           <w:tcPr>
-            <w:tcW w:w="1838" w:type="dxa"/>
-            <w:tcBorders>
-              <w:top w:val="nil"/>
-              <w:left w:val="nil"/>
-              <w:bottom w:val="nil"/>
-              <w:right w:val="nil"/>
-            </w:tcBorders>
-          </w:tcPr>
-          <w:p>
-            <w:pPr>
-              <w:rPr>
-                <w:rFonts w:ascii="GDS Transport Website Light" w:hAnsi="GDS Transport Website Light"/>
-              </w:rPr>
-            </w:pPr>
-          </w:p>
-        </w:tc>
-        <w:tc>
-          <w:tcPr>
-            <w:tcW w:w="5250" w:type="dxa"/>
-            <w:tcBorders>
-              <w:top w:val="nil"/>
-              <w:left w:val="nil"/>
-              <w:bottom w:val="nil"/>
-              <w:right w:val="nil"/>
-            </w:tcBorders>
+            <w:tcW w:w="2694" w:type="dxa"/>
+          </w:tcPr>
+          <w:p>
+            <w:pPr>
+              <w:rPr>
+                <w:rFonts w:ascii="GDS Transport Website Light" w:hAnsi="GDS Transport Website Light"/>
+              </w:rPr>
+            </w:pPr>
+          </w:p>
+        </w:tc>
+        <w:tc>
+          <w:tcPr>
+            <w:tcW w:w="4252" w:type="dxa"/>
           </w:tcPr>
           <w:p>
             <w:pPr>
@@ -301,39 +288,25 @@
         </w:tc>
         <w:tc>
           <w:tcPr>
-            <w:tcW w:w="1928" w:type="dxa"/>
-            <w:tcBorders>
-              <w:top w:val="nil"/>
-              <w:left w:val="nil"/>
-              <w:bottom w:val="nil"/>
-              <w:right w:val="nil"/>
-            </w:tcBorders>
-            <w:hideMark/>
-          </w:tcPr>
-          <w:p>
-            <w:pPr>
-              <w:jc w:val="center"/>
-              <w:rPr>
-                <w:rFonts w:ascii="GDS Transport Website Light" w:hAnsi="GDS Transport Website Light"/>
-              </w:rPr>
-            </w:pPr>
-            <w:r>
-              <w:rPr>
+            <w:tcW w:w="2126" w:type="dxa"/>
+          </w:tcPr>
+          <w:p>
+            <w:pPr>
+              <w:jc w:val="right"/>
+              <w:rPr>
+                <w:rFonts w:ascii="GDS Transport Website Light" w:hAnsi="GDS Transport Website Light"/>
+              </w:rPr>
+            </w:pPr>
+            <w:r>
+              <w:rPr>
+                <w:rFonts w:ascii="GDS Transport Website Light" w:hAnsi="GDS Transport Website Light"/>
                 <w:noProof/>
               </w:rPr>
               <w:drawing>
-                <wp:anchor distT="0" distB="0" distL="114300" distR="114300" simplePos="0" relativeHeight="251660288" behindDoc="0" locked="0" layoutInCell="1" allowOverlap="1" wp14:anchorId="2DD909BB" wp14:editId="31D81096">
-                  <wp:simplePos x="0" y="0"/>
-                  <wp:positionH relativeFrom="column">
-                    <wp:posOffset>478790</wp:posOffset>
-                  </wp:positionH>
-                  <wp:positionV relativeFrom="paragraph">
-                    <wp:posOffset>1905</wp:posOffset>
-                  </wp:positionV>
-                  <wp:extent cx="609600" cy="609600"/>
+                <wp:inline distT="0" distB="0" distL="0" distR="0" wp14:anchorId="12714645" wp14:editId="1EA1826F">
+                  <wp:extent cx="685800" cy="685800"/>
                   <wp:effectExtent l="0" t="0" r="0" b="0"/>
-                  <wp:wrapSquare wrapText="bothSides"/>
-                  <wp:docPr id="2" name="Picture 2" descr="A picture containing text, symbol, emblem, logo&#10;&#10;Description automatically generated"/>
+                  <wp:docPr id="1" name="Picture 1" descr="A picture containing text, emblem, symbol, logo&#10;&#10;Description automatically generated"/>
                   <wp:cNvGraphicFramePr>
                     <a:graphicFrameLocks xmlns:a="http://schemas.openxmlformats.org/drawingml/2006/main" noChangeAspect="1"/>
                   </wp:cNvGraphicFramePr>
@@ -341,10 +314,8 @@
                     <a:graphicData uri="http://schemas.openxmlformats.org/drawingml/2006/picture">
                       <pic:pic xmlns:pic="http://schemas.openxmlformats.org/drawingml/2006/picture">
                         <pic:nvPicPr>
-                          <pic:cNvPr id="2" name="Picture 2" descr="A picture containing text, symbol, emblem, logo&#10;&#10;Description automatically generated"/>
-                          <pic:cNvPicPr>
-                            <a:picLocks noChangeAspect="1" noChangeArrowheads="1"/>
-                          </pic:cNvPicPr>
+                          <pic:cNvPr id="2" name="Picture 2" descr="A picture containing text, emblem, symbol, logo&#10;&#10;Description automatically generated"/>
+                          <pic:cNvPicPr/>
                         </pic:nvPicPr>
                         <pic:blipFill>
                           <a:blip r:embed="rId6">
@@ -354,45 +325,37 @@
                               </a:ext>
                             </a:extLst>
                           </a:blip>
-                          <a:srcRect/>
                           <a:stretch>
                             <a:fillRect/>
                           </a:stretch>
                         </pic:blipFill>
-                        <pic:spPr bwMode="auto">
+                        <pic:spPr>
                           <a:xfrm>
                             <a:off x="0" y="0"/>
-                            <a:ext cx="609600" cy="609600"/>
+                            <a:ext cx="690968" cy="690968"/>
                           </a:xfrm>
                           <a:prstGeom prst="rect">
                             <a:avLst/>
                           </a:prstGeom>
-                          <a:noFill/>
                         </pic:spPr>
                       </pic:pic>
                     </a:graphicData>
                   </a:graphic>
-                  <wp14:sizeRelH relativeFrom="page">
-                    <wp14:pctWidth>0</wp14:pctWidth>
-                  </wp14:sizeRelH>
-                  <wp14:sizeRelV relativeFrom="page">
-                    <wp14:pctHeight>0</wp14:pctHeight>
-                  </wp14:sizeRelV>
-                </wp:anchor>
+                </wp:inline>
               </w:drawing>
             </w:r>
           </w:p>
         </w:tc>
       </w:tr>
       <w:tr>
-        <w:tc>
-          <w:tcPr>
-            <w:tcW w:w="1838" w:type="dxa"/>
+        <w:trPr>
+          <w:trHeight w:val="355"/>
+        </w:trPr>
+        <w:tc>
+          <w:tcPr>
+            <w:tcW w:w="2694" w:type="dxa"/>
             <w:tcBorders>
-              <w:top w:val="nil"/>
-              <w:left w:val="nil"/>
               <w:bottom w:val="single" w:sz="4" w:space="0" w:color="auto"/>
-              <w:right w:val="nil"/>
             </w:tcBorders>
           </w:tcPr>
           <w:p>
@@ -405,12 +368,9 @@
         </w:tc>
         <w:tc>
           <w:tcPr>
-            <w:tcW w:w="5250" w:type="dxa"/>
+            <w:tcW w:w="4252" w:type="dxa"/>
             <w:tcBorders>
-              <w:top w:val="nil"/>
-              <w:left w:val="nil"/>
               <w:bottom w:val="single" w:sz="4" w:space="0" w:color="auto"/>
-              <w:right w:val="nil"/>
             </w:tcBorders>
           </w:tcPr>
           <w:p>
@@ -424,12 +384,9 @@
         </w:tc>
         <w:tc>
           <w:tcPr>
-            <w:tcW w:w="1928" w:type="dxa"/>
+            <w:tcW w:w="2126" w:type="dxa"/>
             <w:tcBorders>
-              <w:top w:val="nil"/>
-              <w:left w:val="nil"/>
               <w:bottom w:val="single" w:sz="4" w:space="0" w:color="auto"/>
-              <w:right w:val="nil"/>
             </w:tcBorders>
           </w:tcPr>
           <w:p>
@@ -446,156 +403,1100 @@
       <w:tr>
         <w:tc>
           <w:tcPr>
-            <w:tcW w:w="1838" w:type="dxa"/>
+            <w:tcW w:w="2694" w:type="dxa"/>
             <w:tcBorders>
               <w:top w:val="single" w:sz="4" w:space="0" w:color="auto"/>
-              <w:left w:val="nil"/>
-              <w:bottom w:val="nil"/>
-              <w:right w:val="nil"/>
             </w:tcBorders>
-            <w:hideMark/>
-          </w:tcPr>
-          <w:p>
-            <w:pPr>
-              <w:rPr>
-                <w:rFonts w:ascii="GDS Transport Website Light" w:hAnsi="GDS Transport Website Light"/>
-              </w:rPr>
-            </w:pPr>
-            <w:r>
-              <w:rPr>
-                <w:rFonts w:ascii="GDS Transport Website Light" w:hAnsi="GDS Transport Website Light"/>
-              </w:rPr>
-              <w:t>Parties</w:t>
-            </w:r>
-          </w:p>
-        </w:tc>
-        <w:tc>
-          <w:tcPr>
-            <w:tcW w:w="5250" w:type="dxa"/>
+          </w:tcPr>
+          <w:p>
+            <w:pPr>
+              <w:rPr>
+                <w:rFonts w:ascii="GDS Transport Website Light" w:hAnsi="GDS Transport Website Light"/>
+                <w:sz w:val="26"/>
+              </w:rPr>
+            </w:pPr>
+          </w:p>
+        </w:tc>
+        <w:tc>
+          <w:tcPr>
+            <w:tcW w:w="4252" w:type="dxa"/>
             <w:tcBorders>
               <w:top w:val="single" w:sz="4" w:space="0" w:color="auto"/>
-              <w:left w:val="nil"/>
-              <w:bottom w:val="nil"/>
-              <w:right w:val="nil"/>
             </w:tcBorders>
-            <w:hideMark/>
           </w:tcPr>
           <w:p>
             <w:pPr>
               <w:jc w:val="center"/>
               <w:rPr>
                 <w:rFonts w:ascii="GDS Transport Website Light" w:hAnsi="GDS Transport Website Light"/>
-              </w:rPr>
-            </w:pPr>
-            <w:r>
-              <w:t>&lt;&lt;claimantName&gt;&gt;</w:t>
-            </w:r>
-          </w:p>
-        </w:tc>
-        <w:tc>
-          <w:tcPr>
-            <w:tcW w:w="1928" w:type="dxa"/>
+                <w:sz w:val="26"/>
+              </w:rPr>
+            </w:pPr>
+          </w:p>
+        </w:tc>
+        <w:tc>
+          <w:tcPr>
+            <w:tcW w:w="2126" w:type="dxa"/>
             <w:tcBorders>
               <w:top w:val="single" w:sz="4" w:space="0" w:color="auto"/>
-              <w:left w:val="nil"/>
-              <w:bottom w:val="nil"/>
-              <w:right w:val="nil"/>
             </w:tcBorders>
-            <w:hideMark/>
           </w:tcPr>
           <w:p>
             <w:pPr>
               <w:jc w:val="right"/>
               <w:rPr>
                 <w:rFonts w:ascii="GDS Transport Website Light" w:hAnsi="GDS Transport Website Light"/>
-                <w:noProof/>
-              </w:rPr>
-            </w:pPr>
-            <w:r>
-              <w:rPr>
-                <w:rFonts w:ascii="GDS Transport Website Light" w:hAnsi="GDS Transport Website Light"/>
-                <w:noProof/>
-              </w:rPr>
-              <w:t>Claimant</w:t>
-            </w:r>
+                <w:sz w:val="26"/>
+              </w:rPr>
+            </w:pPr>
           </w:p>
         </w:tc>
       </w:tr>
       <w:tr>
         <w:tc>
           <w:tcPr>
-            <w:tcW w:w="1838" w:type="dxa"/>
+            <w:tcW w:w="2694" w:type="dxa"/>
+          </w:tcPr>
+          <w:p>
+            <w:pPr>
+              <w:rPr>
+                <w:rFonts w:ascii="GDS Transport Website Light" w:hAnsi="GDS Transport Website Light"/>
+                <w:sz w:val="26"/>
+              </w:rPr>
+            </w:pPr>
+            <w:r>
+              <w:rPr>
+                <w:rFonts w:ascii="GDS Transport Website Light" w:hAnsi="GDS Transport Website Light"/>
+                <w:sz w:val="26"/>
+              </w:rPr>
+              <w:t>&lt;&lt;</w:t>
+            </w:r>
+            <w:proofErr w:type="spellStart"/>
+            <w:r>
+              <w:rPr>
+                <w:rFonts w:ascii="GDS Transport Website Light" w:hAnsi="GDS Transport Website Light"/>
+                <w:sz w:val="26"/>
+              </w:rPr>
+              <w:t>cr</w:t>
+            </w:r>
+            <w:proofErr w:type="spellEnd"/>
+            <w:r>
+              <w:rPr>
+                <w:rFonts w:ascii="GDS Transport Website Light" w:hAnsi="GDS Transport Website Light"/>
+                <w:sz w:val="26"/>
+              </w:rPr>
+              <w:t>_{</w:t>
+            </w:r>
+            <w:proofErr w:type="spellStart"/>
+            <w:r>
+              <w:rPr>
+                <w:rFonts w:ascii="GDS Transport Website Light" w:hAnsi="GDS Transport Website Light"/>
+                <w:sz w:val="26"/>
+              </w:rPr>
+              <w:t>isMultiParty</w:t>
+            </w:r>
+            <w:proofErr w:type="spellEnd"/>
+            <w:r>
+              <w:rPr>
+                <w:rFonts w:ascii="GDS Transport Website Light" w:hAnsi="GDS Transport Website Light"/>
+                <w:sz w:val="26"/>
+              </w:rPr>
+              <w:t>=</w:t>
+            </w:r>
+            <w:r>
+              <w:rPr>
+                <w:rFonts w:ascii="GDS Transport Website Light" w:hAnsi="GDS Transport Website Light"/>
+                <w:sz w:val="26"/>
+              </w:rPr>
+              <w:t>=</w:t>
+            </w:r>
+            <w:r>
+              <w:rPr>
+                <w:rFonts w:ascii="GDS Transport Website Light" w:hAnsi="GDS Transport Website Light"/>
+                <w:sz w:val="26"/>
+              </w:rPr>
+              <w:t>'No'</w:t>
+            </w:r>
+            <w:r>
+              <w:rPr>
+                <w:rFonts w:ascii="GDS Transport Website Light" w:hAnsi="GDS Transport Website Light"/>
+                <w:sz w:val="26"/>
+              </w:rPr>
+              <w:t>}&gt;&gt;</w:t>
+            </w:r>
+          </w:p>
+        </w:tc>
+        <w:tc>
+          <w:tcPr>
+            <w:tcW w:w="4252" w:type="dxa"/>
+          </w:tcPr>
+          <w:p>
+            <w:pPr>
+              <w:jc w:val="center"/>
+              <w:rPr>
+                <w:rFonts w:ascii="GDS Transport Website Light" w:hAnsi="GDS Transport Website Light"/>
+                <w:sz w:val="26"/>
+              </w:rPr>
+            </w:pPr>
+          </w:p>
+        </w:tc>
+        <w:tc>
+          <w:tcPr>
+            <w:tcW w:w="2126" w:type="dxa"/>
+          </w:tcPr>
+          <w:p>
+            <w:pPr>
+              <w:jc w:val="right"/>
+              <w:rPr>
+                <w:rFonts w:ascii="GDS Transport Website Light" w:hAnsi="GDS Transport Website Light"/>
+                <w:sz w:val="26"/>
+              </w:rPr>
+            </w:pPr>
+          </w:p>
+        </w:tc>
+      </w:tr>
+      <w:tr>
+        <w:tc>
+          <w:tcPr>
+            <w:tcW w:w="2694" w:type="dxa"/>
+          </w:tcPr>
+          <w:p>
+            <w:pPr>
+              <w:rPr>
+                <w:rFonts w:ascii="GDS Transport Website Light" w:hAnsi="GDS Transport Website Light"/>
+                <w:sz w:val="26"/>
+              </w:rPr>
+            </w:pPr>
+            <w:r>
+              <w:rPr>
+                <w:rFonts w:ascii="GDS Transport Website Light" w:hAnsi="GDS Transport Website Light"/>
+                <w:sz w:val="26"/>
+              </w:rPr>
+              <w:t>Parties</w:t>
+            </w:r>
+          </w:p>
+        </w:tc>
+        <w:tc>
+          <w:tcPr>
+            <w:tcW w:w="4252" w:type="dxa"/>
+          </w:tcPr>
+          <w:p>
+            <w:pPr>
+              <w:jc w:val="center"/>
+              <w:rPr>
+                <w:rFonts w:ascii="GDS Transport Website Light" w:hAnsi="GDS Transport Website Light"/>
+                <w:sz w:val="26"/>
+              </w:rPr>
+            </w:pPr>
+            <w:r>
+              <w:rPr>
+                <w:rFonts w:ascii="GDS Transport Website Light" w:hAnsi="GDS Transport Website Light"/>
+                <w:sz w:val="26"/>
+              </w:rPr>
+              <w:t>&lt;&lt;claimant1Name&gt;&gt;</w:t>
+            </w:r>
+          </w:p>
+        </w:tc>
+        <w:tc>
+          <w:tcPr>
+            <w:tcW w:w="2126" w:type="dxa"/>
+          </w:tcPr>
+          <w:p>
+            <w:pPr>
+              <w:jc w:val="right"/>
+              <w:rPr>
+                <w:rFonts w:ascii="GDS Transport Website Light" w:hAnsi="GDS Transport Website Light"/>
+                <w:sz w:val="26"/>
+              </w:rPr>
+            </w:pPr>
+            <w:r>
+              <w:rPr>
+                <w:rFonts w:ascii="GDS Transport Website Light" w:hAnsi="GDS Transport Website Light"/>
+                <w:sz w:val="26"/>
+              </w:rPr>
+              <w:t>Claimant</w:t>
+            </w:r>
+          </w:p>
+        </w:tc>
+      </w:tr>
+      <w:tr>
+        <w:tc>
+          <w:tcPr>
+            <w:tcW w:w="2694" w:type="dxa"/>
+          </w:tcPr>
+          <w:p>
+            <w:pPr>
+              <w:rPr>
+                <w:rFonts w:ascii="GDS Transport Website Light" w:hAnsi="GDS Transport Website Light"/>
+                <w:sz w:val="26"/>
+              </w:rPr>
+            </w:pPr>
+          </w:p>
+        </w:tc>
+        <w:tc>
+          <w:tcPr>
+            <w:tcW w:w="4252" w:type="dxa"/>
+          </w:tcPr>
+          <w:p>
+            <w:pPr>
+              <w:jc w:val="center"/>
+              <w:rPr>
+                <w:rFonts w:ascii="GDS Transport Website Light" w:hAnsi="GDS Transport Website Light"/>
+                <w:sz w:val="26"/>
+              </w:rPr>
+            </w:pPr>
+            <w:r>
+              <w:rPr>
+                <w:rFonts w:ascii="GDS Transport Website Light" w:hAnsi="GDS Transport Website Light"/>
+                <w:sz w:val="26"/>
+              </w:rPr>
+              <w:t>&lt;&lt;defendant1Name&gt;&gt;</w:t>
+            </w:r>
+          </w:p>
+        </w:tc>
+        <w:tc>
+          <w:tcPr>
+            <w:tcW w:w="2126" w:type="dxa"/>
+          </w:tcPr>
+          <w:p>
+            <w:pPr>
+              <w:jc w:val="right"/>
+              <w:rPr>
+                <w:rFonts w:ascii="GDS Transport Website Light" w:hAnsi="GDS Transport Website Light"/>
+                <w:sz w:val="26"/>
+              </w:rPr>
+            </w:pPr>
+            <w:r>
+              <w:rPr>
+                <w:rFonts w:ascii="GDS Transport Website Light" w:hAnsi="GDS Transport Website Light"/>
+                <w:sz w:val="26"/>
+              </w:rPr>
+              <w:t>Defendant</w:t>
+            </w:r>
+          </w:p>
+        </w:tc>
+      </w:tr>
+      <w:tr>
+        <w:tc>
+          <w:tcPr>
+            <w:tcW w:w="2694" w:type="dxa"/>
+          </w:tcPr>
+          <w:p>
+            <w:pPr>
+              <w:rPr>
+                <w:rFonts w:ascii="GDS Transport Website Light" w:hAnsi="GDS Transport Website Light"/>
+                <w:sz w:val="26"/>
+              </w:rPr>
+            </w:pPr>
+            <w:r>
+              <w:rPr>
+                <w:rFonts w:ascii="GDS Transport Website Light" w:hAnsi="GDS Transport Website Light"/>
+                <w:sz w:val="26"/>
+              </w:rPr>
+              <w:t>&lt;&lt;er_&gt;&gt;</w:t>
+            </w:r>
+          </w:p>
+        </w:tc>
+        <w:tc>
+          <w:tcPr>
+            <w:tcW w:w="4252" w:type="dxa"/>
+          </w:tcPr>
+          <w:p>
+            <w:pPr>
+              <w:jc w:val="center"/>
+              <w:rPr>
+                <w:rFonts w:ascii="GDS Transport Website Light" w:hAnsi="GDS Transport Website Light"/>
+                <w:sz w:val="26"/>
+              </w:rPr>
+            </w:pPr>
+          </w:p>
+        </w:tc>
+        <w:tc>
+          <w:tcPr>
+            <w:tcW w:w="2126" w:type="dxa"/>
+          </w:tcPr>
+          <w:p>
+            <w:pPr>
+              <w:jc w:val="right"/>
+              <w:rPr>
+                <w:rFonts w:ascii="GDS Transport Website Light" w:hAnsi="GDS Transport Website Light"/>
+                <w:sz w:val="26"/>
+              </w:rPr>
+            </w:pPr>
+          </w:p>
+        </w:tc>
+      </w:tr>
+      <w:tr>
+        <w:tc>
+          <w:tcPr>
+            <w:tcW w:w="2694" w:type="dxa"/>
+          </w:tcPr>
+          <w:p>
+            <w:pPr>
+              <w:rPr>
+                <w:rFonts w:ascii="GDS Transport Website Light" w:hAnsi="GDS Transport Website Light"/>
+                <w:sz w:val="26"/>
+              </w:rPr>
+            </w:pPr>
+          </w:p>
+        </w:tc>
+        <w:tc>
+          <w:tcPr>
+            <w:tcW w:w="4252" w:type="dxa"/>
+          </w:tcPr>
+          <w:p>
+            <w:pPr>
+              <w:jc w:val="center"/>
+              <w:rPr>
+                <w:rFonts w:ascii="GDS Transport Website Light" w:hAnsi="GDS Transport Website Light"/>
+                <w:sz w:val="26"/>
+              </w:rPr>
+            </w:pPr>
+          </w:p>
+        </w:tc>
+        <w:tc>
+          <w:tcPr>
+            <w:tcW w:w="2126" w:type="dxa"/>
+          </w:tcPr>
+          <w:p>
+            <w:pPr>
+              <w:jc w:val="right"/>
+              <w:rPr>
+                <w:rFonts w:ascii="GDS Transport Website Light" w:hAnsi="GDS Transport Website Light"/>
+                <w:sz w:val="26"/>
+              </w:rPr>
+            </w:pPr>
+          </w:p>
+        </w:tc>
+      </w:tr>
+      <w:tr>
+        <w:tc>
+          <w:tcPr>
+            <w:tcW w:w="9072" w:type="dxa"/>
+            <w:gridSpan w:val="3"/>
+          </w:tcPr>
+          <w:p>
+            <w:pPr>
+              <w:rPr>
+                <w:rFonts w:ascii="GDS Transport Website Light" w:hAnsi="GDS Transport Website Light"/>
+                <w:sz w:val="26"/>
+              </w:rPr>
+            </w:pPr>
+            <w:r>
+              <w:rPr>
+                <w:rFonts w:ascii="GDS Transport Website Light" w:hAnsi="GDS Transport Website Light"/>
+                <w:sz w:val="26"/>
+              </w:rPr>
+              <w:t>&lt;&lt;</w:t>
+            </w:r>
+            <w:proofErr w:type="spellStart"/>
+            <w:r>
+              <w:rPr>
+                <w:rFonts w:ascii="GDS Transport Website Light" w:hAnsi="GDS Transport Website Light"/>
+                <w:sz w:val="26"/>
+              </w:rPr>
+              <w:t>cr</w:t>
+            </w:r>
+            <w:proofErr w:type="spellEnd"/>
+            <w:r>
+              <w:rPr>
+                <w:rFonts w:ascii="GDS Transport Website Light" w:hAnsi="GDS Transport Website Light"/>
+                <w:sz w:val="26"/>
+              </w:rPr>
+              <w:t>_{</w:t>
+            </w:r>
+            <w:proofErr w:type="spellStart"/>
+            <w:r>
+              <w:rPr>
+                <w:rFonts w:ascii="GDS Transport Website Light" w:hAnsi="GDS Transport Website Light"/>
+                <w:sz w:val="26"/>
+              </w:rPr>
+              <w:t>isMultiParty</w:t>
+            </w:r>
+            <w:proofErr w:type="spellEnd"/>
+            <w:r>
+              <w:rPr>
+                <w:rFonts w:ascii="GDS Transport Website Light" w:hAnsi="GDS Transport Website Light"/>
+                <w:sz w:val="26"/>
+              </w:rPr>
+              <w:t>=</w:t>
+            </w:r>
+            <w:r>
+              <w:rPr>
+                <w:rFonts w:ascii="GDS Transport Website Light" w:hAnsi="GDS Transport Website Light"/>
+                <w:sz w:val="26"/>
+              </w:rPr>
+              <w:t>=</w:t>
+            </w:r>
+            <w:r>
+              <w:rPr>
+                <w:rFonts w:ascii="GDS Transport Website Light" w:hAnsi="GDS Transport Website Light"/>
+                <w:sz w:val="26"/>
+              </w:rPr>
+              <w:t>'Yes'</w:t>
+            </w:r>
+            <w:r>
+              <w:rPr>
+                <w:rFonts w:ascii="GDS Transport Website Light" w:hAnsi="GDS Transport Website Light"/>
+                <w:sz w:val="26"/>
+              </w:rPr>
+              <w:t>}&gt;&gt;</w:t>
+            </w:r>
+          </w:p>
+        </w:tc>
+      </w:tr>
+      <w:tr>
+        <w:tc>
+          <w:tcPr>
+            <w:tcW w:w="2694" w:type="dxa"/>
+          </w:tcPr>
+          <w:p>
+            <w:pPr>
+              <w:rPr>
+                <w:rFonts w:ascii="GDS Transport Website Light" w:hAnsi="GDS Transport Website Light"/>
+                <w:sz w:val="26"/>
+              </w:rPr>
+            </w:pPr>
+            <w:r>
+              <w:rPr>
+                <w:rFonts w:ascii="GDS Transport Website Light" w:hAnsi="GDS Transport Website Light"/>
+                <w:sz w:val="26"/>
+              </w:rPr>
+              <w:t>Parties</w:t>
+            </w:r>
+          </w:p>
+        </w:tc>
+        <w:tc>
+          <w:tcPr>
+            <w:tcW w:w="4252" w:type="dxa"/>
+          </w:tcPr>
+          <w:p>
+            <w:pPr>
+              <w:jc w:val="center"/>
+              <w:rPr>
+                <w:rFonts w:ascii="GDS Transport Website Light" w:hAnsi="GDS Transport Website Light"/>
+                <w:sz w:val="26"/>
+              </w:rPr>
+            </w:pPr>
+            <w:r>
+              <w:rPr>
+                <w:rFonts w:ascii="GDS Transport Website Light" w:hAnsi="GDS Transport Website Light"/>
+                <w:sz w:val="26"/>
+              </w:rPr>
+              <w:t>&lt;&lt;claimant1Name&gt;&gt;</w:t>
+            </w:r>
+          </w:p>
+        </w:tc>
+        <w:tc>
+          <w:tcPr>
+            <w:tcW w:w="2126" w:type="dxa"/>
+          </w:tcPr>
+          <w:p>
+            <w:pPr>
+              <w:jc w:val="right"/>
+              <w:rPr>
+                <w:rFonts w:ascii="GDS Transport Website Light" w:hAnsi="GDS Transport Website Light"/>
+                <w:sz w:val="26"/>
+              </w:rPr>
+            </w:pPr>
+            <w:r>
+              <w:rPr>
+                <w:rFonts w:ascii="GDS Transport Website Light" w:hAnsi="GDS Transport Website Light"/>
+                <w:sz w:val="26"/>
+              </w:rPr>
+              <w:t>Claimant 1</w:t>
+            </w:r>
+          </w:p>
+        </w:tc>
+      </w:tr>
+      <w:tr>
+        <w:tc>
+          <w:tcPr>
+            <w:tcW w:w="2694" w:type="dxa"/>
+          </w:tcPr>
+          <w:p>
+            <w:pPr>
+              <w:rPr>
+                <w:rFonts w:ascii="GDS Transport Website Light" w:hAnsi="GDS Transport Website Light"/>
+                <w:sz w:val="26"/>
+              </w:rPr>
+            </w:pPr>
+            <w:r>
+              <w:rPr>
+                <w:rFonts w:ascii="GDS Transport Website Light" w:hAnsi="GDS Transport Website Light"/>
+                <w:sz w:val="26"/>
+              </w:rPr>
+              <w:t>&lt;&lt;</w:t>
+            </w:r>
+            <w:proofErr w:type="spellStart"/>
+            <w:r>
+              <w:rPr>
+                <w:rFonts w:ascii="GDS Transport Website Light" w:hAnsi="GDS Transport Website Light"/>
+                <w:sz w:val="26"/>
+              </w:rPr>
+              <w:t>cr</w:t>
+            </w:r>
+            <w:proofErr w:type="spellEnd"/>
+            <w:proofErr w:type="gramStart"/>
+            <w:r>
+              <w:rPr>
+                <w:rFonts w:ascii="GDS Transport Website Light" w:hAnsi="GDS Transport Website Light"/>
+                <w:sz w:val="26"/>
+              </w:rPr>
+              <w:t>_{ claimant</w:t>
+            </w:r>
+            <w:proofErr w:type="gramEnd"/>
+            <w:r>
+              <w:rPr>
+                <w:rFonts w:ascii="GDS Transport Website Light" w:hAnsi="GDS Transport Website Light"/>
+                <w:sz w:val="26"/>
+              </w:rPr>
+              <w:t>2</w:t>
+            </w:r>
+            <w:r>
+              <w:rPr>
+                <w:rFonts w:ascii="GDS Transport Website Light" w:hAnsi="GDS Transport Website Light"/>
+                <w:sz w:val="26"/>
+              </w:rPr>
+              <w:t>Name</w:t>
+            </w:r>
+            <w:r>
+              <w:rPr>
+                <w:rFonts w:ascii="GDS Transport Website Light" w:hAnsi="GDS Transport Website Light"/>
+                <w:sz w:val="26"/>
+              </w:rPr>
+              <w:t xml:space="preserve"> !</w:t>
+            </w:r>
+            <w:r>
+              <w:rPr>
+                <w:rFonts w:ascii="GDS Transport Website Light" w:hAnsi="GDS Transport Website Light"/>
+                <w:sz w:val="26"/>
+              </w:rPr>
+              <w:t>=</w:t>
+            </w:r>
+            <w:r>
+              <w:rPr>
+                <w:rFonts w:ascii="GDS Transport Website Light" w:hAnsi="GDS Transport Website Light"/>
+                <w:sz w:val="26"/>
+              </w:rPr>
+              <w:t>null</w:t>
+            </w:r>
+            <w:r>
+              <w:rPr>
+                <w:rFonts w:ascii="GDS Transport Website Light" w:hAnsi="GDS Transport Website Light"/>
+                <w:sz w:val="26"/>
+              </w:rPr>
+              <w:t>}&gt;&gt;</w:t>
+            </w:r>
+          </w:p>
+        </w:tc>
+        <w:tc>
+          <w:tcPr>
+            <w:tcW w:w="4252" w:type="dxa"/>
+          </w:tcPr>
+          <w:p>
+            <w:pPr>
+              <w:jc w:val="center"/>
+              <w:rPr>
+                <w:rFonts w:ascii="GDS Transport Website Light" w:hAnsi="GDS Transport Website Light"/>
+                <w:sz w:val="26"/>
+              </w:rPr>
+            </w:pPr>
+          </w:p>
+        </w:tc>
+        <w:tc>
+          <w:tcPr>
+            <w:tcW w:w="2126" w:type="dxa"/>
+          </w:tcPr>
+          <w:p>
+            <w:pPr>
+              <w:jc w:val="right"/>
+              <w:rPr>
+                <w:rFonts w:ascii="GDS Transport Website Light" w:hAnsi="GDS Transport Website Light"/>
+                <w:sz w:val="26"/>
+              </w:rPr>
+            </w:pPr>
+          </w:p>
+        </w:tc>
+      </w:tr>
+      <w:tr>
+        <w:tc>
+          <w:tcPr>
+            <w:tcW w:w="2694" w:type="dxa"/>
+          </w:tcPr>
+          <w:p>
+            <w:pPr>
+              <w:rPr>
+                <w:rFonts w:ascii="GDS Transport Website Light" w:hAnsi="GDS Transport Website Light"/>
+                <w:sz w:val="26"/>
+              </w:rPr>
+            </w:pPr>
+          </w:p>
+        </w:tc>
+        <w:tc>
+          <w:tcPr>
+            <w:tcW w:w="4252" w:type="dxa"/>
+          </w:tcPr>
+          <w:p>
+            <w:pPr>
+              <w:jc w:val="center"/>
+              <w:rPr>
+                <w:rFonts w:ascii="GDS Transport Website Light" w:hAnsi="GDS Transport Website Light"/>
+                <w:sz w:val="26"/>
+              </w:rPr>
+            </w:pPr>
+            <w:r>
+              <w:rPr>
+                <w:rFonts w:ascii="GDS Transport Website Light" w:hAnsi="GDS Transport Website Light"/>
+                <w:sz w:val="26"/>
+              </w:rPr>
+              <w:t>&lt;&lt;claimant</w:t>
+            </w:r>
+            <w:r>
+              <w:rPr>
+                <w:rFonts w:ascii="GDS Transport Website Light" w:hAnsi="GDS Transport Website Light"/>
+                <w:sz w:val="26"/>
+              </w:rPr>
+              <w:t>2</w:t>
+            </w:r>
+            <w:r>
+              <w:rPr>
+                <w:rFonts w:ascii="GDS Transport Website Light" w:hAnsi="GDS Transport Website Light"/>
+                <w:sz w:val="26"/>
+              </w:rPr>
+              <w:t>Name&gt;&gt;</w:t>
+            </w:r>
+          </w:p>
+        </w:tc>
+        <w:tc>
+          <w:tcPr>
+            <w:tcW w:w="2126" w:type="dxa"/>
+          </w:tcPr>
+          <w:p>
+            <w:pPr>
+              <w:jc w:val="right"/>
+              <w:rPr>
+                <w:rFonts w:ascii="GDS Transport Website Light" w:hAnsi="GDS Transport Website Light"/>
+                <w:sz w:val="26"/>
+              </w:rPr>
+            </w:pPr>
+            <w:r>
+              <w:rPr>
+                <w:rFonts w:ascii="GDS Transport Website Light" w:hAnsi="GDS Transport Website Light"/>
+                <w:sz w:val="26"/>
+              </w:rPr>
+              <w:t>Claimant 2</w:t>
+            </w:r>
+          </w:p>
+        </w:tc>
+      </w:tr>
+      <w:tr>
+        <w:tc>
+          <w:tcPr>
+            <w:tcW w:w="2694" w:type="dxa"/>
+          </w:tcPr>
+          <w:p>
+            <w:pPr>
+              <w:rPr>
+                <w:rFonts w:ascii="GDS Transport Website Light" w:hAnsi="GDS Transport Website Light"/>
+                <w:sz w:val="26"/>
+              </w:rPr>
+            </w:pPr>
+            <w:r>
+              <w:rPr>
+                <w:rFonts w:ascii="GDS Transport Website Light" w:hAnsi="GDS Transport Website Light"/>
+                <w:sz w:val="26"/>
+              </w:rPr>
+              <w:t>&lt;&lt;er_&gt;&gt;</w:t>
+            </w:r>
+          </w:p>
+        </w:tc>
+        <w:tc>
+          <w:tcPr>
+            <w:tcW w:w="4252" w:type="dxa"/>
+          </w:tcPr>
+          <w:p>
+            <w:pPr>
+              <w:jc w:val="center"/>
+              <w:rPr>
+                <w:rFonts w:ascii="GDS Transport Website Light" w:hAnsi="GDS Transport Website Light"/>
+                <w:sz w:val="26"/>
+              </w:rPr>
+            </w:pPr>
+          </w:p>
+        </w:tc>
+        <w:tc>
+          <w:tcPr>
+            <w:tcW w:w="2126" w:type="dxa"/>
+          </w:tcPr>
+          <w:p>
+            <w:pPr>
+              <w:jc w:val="right"/>
+              <w:rPr>
+                <w:rFonts w:ascii="GDS Transport Website Light" w:hAnsi="GDS Transport Website Light"/>
+                <w:sz w:val="26"/>
+              </w:rPr>
+            </w:pPr>
+          </w:p>
+        </w:tc>
+      </w:tr>
+      <w:tr>
+        <w:tc>
+          <w:tcPr>
+            <w:tcW w:w="2694" w:type="dxa"/>
+          </w:tcPr>
+          <w:p>
+            <w:pPr>
+              <w:rPr>
+                <w:rFonts w:ascii="GDS Transport Website Light" w:hAnsi="GDS Transport Website Light"/>
+                <w:sz w:val="26"/>
+              </w:rPr>
+            </w:pPr>
+          </w:p>
+        </w:tc>
+        <w:tc>
+          <w:tcPr>
+            <w:tcW w:w="4252" w:type="dxa"/>
+          </w:tcPr>
+          <w:p>
+            <w:pPr>
+              <w:jc w:val="center"/>
+              <w:rPr>
+                <w:rFonts w:ascii="GDS Transport Website Light" w:hAnsi="GDS Transport Website Light"/>
+                <w:sz w:val="26"/>
+              </w:rPr>
+            </w:pPr>
+            <w:r>
+              <w:rPr>
+                <w:rFonts w:ascii="GDS Transport Website Light" w:hAnsi="GDS Transport Website Light"/>
+                <w:sz w:val="26"/>
+              </w:rPr>
+              <w:t>&lt;&lt;defendant</w:t>
+            </w:r>
+            <w:r>
+              <w:rPr>
+                <w:rFonts w:ascii="GDS Transport Website Light" w:hAnsi="GDS Transport Website Light"/>
+                <w:sz w:val="26"/>
+              </w:rPr>
+              <w:t>1</w:t>
+            </w:r>
+            <w:r>
+              <w:rPr>
+                <w:rFonts w:ascii="GDS Transport Website Light" w:hAnsi="GDS Transport Website Light"/>
+                <w:sz w:val="26"/>
+              </w:rPr>
+              <w:t>Name&gt;&gt;</w:t>
+            </w:r>
+          </w:p>
+        </w:tc>
+        <w:tc>
+          <w:tcPr>
+            <w:tcW w:w="2126" w:type="dxa"/>
+          </w:tcPr>
+          <w:p>
+            <w:pPr>
+              <w:jc w:val="right"/>
+              <w:rPr>
+                <w:rFonts w:ascii="GDS Transport Website Light" w:hAnsi="GDS Transport Website Light"/>
+                <w:sz w:val="26"/>
+              </w:rPr>
+            </w:pPr>
+            <w:r>
+              <w:rPr>
+                <w:rFonts w:ascii="GDS Transport Website Light" w:hAnsi="GDS Transport Website Light"/>
+                <w:sz w:val="26"/>
+              </w:rPr>
+              <w:t>Defendant</w:t>
+            </w:r>
+            <w:r>
+              <w:rPr>
+                <w:rFonts w:ascii="GDS Transport Website Light" w:hAnsi="GDS Transport Website Light"/>
+                <w:sz w:val="26"/>
+              </w:rPr>
+              <w:t xml:space="preserve"> 1</w:t>
+            </w:r>
+          </w:p>
+        </w:tc>
+      </w:tr>
+      <w:tr>
+        <w:tc>
+          <w:tcPr>
+            <w:tcW w:w="2694" w:type="dxa"/>
+          </w:tcPr>
+          <w:p>
+            <w:pPr>
+              <w:rPr>
+                <w:rFonts w:ascii="GDS Transport Website Light" w:hAnsi="GDS Transport Website Light"/>
+                <w:sz w:val="26"/>
+              </w:rPr>
+            </w:pPr>
+            <w:r>
+              <w:rPr>
+                <w:rFonts w:ascii="GDS Transport Website Light" w:hAnsi="GDS Transport Website Light"/>
+                <w:sz w:val="26"/>
+              </w:rPr>
+              <w:t>&lt;&lt;</w:t>
+            </w:r>
+            <w:proofErr w:type="spellStart"/>
+            <w:r>
+              <w:rPr>
+                <w:rFonts w:ascii="GDS Transport Website Light" w:hAnsi="GDS Transport Website Light"/>
+                <w:sz w:val="26"/>
+              </w:rPr>
+              <w:t>cr</w:t>
+            </w:r>
+            <w:proofErr w:type="spellEnd"/>
+            <w:proofErr w:type="gramStart"/>
+            <w:r>
+              <w:rPr>
+                <w:rFonts w:ascii="GDS Transport Website Light" w:hAnsi="GDS Transport Website Light"/>
+                <w:sz w:val="26"/>
+              </w:rPr>
+              <w:t>_{ defendant</w:t>
+            </w:r>
+            <w:proofErr w:type="gramEnd"/>
+            <w:r>
+              <w:rPr>
+                <w:rFonts w:ascii="GDS Transport Website Light" w:hAnsi="GDS Transport Website Light"/>
+                <w:sz w:val="26"/>
+              </w:rPr>
+              <w:t>2Name</w:t>
+            </w:r>
+            <w:r>
+              <w:rPr>
+                <w:rFonts w:ascii="GDS Transport Website Light" w:hAnsi="GDS Transport Website Light"/>
+                <w:sz w:val="26"/>
+              </w:rPr>
+              <w:t>!</w:t>
+            </w:r>
+            <w:r>
+              <w:rPr>
+                <w:rFonts w:ascii="GDS Transport Website Light" w:hAnsi="GDS Transport Website Light"/>
+                <w:sz w:val="26"/>
+              </w:rPr>
+              <w:t>=</w:t>
+            </w:r>
+            <w:r>
+              <w:rPr>
+                <w:rFonts w:ascii="GDS Transport Website Light" w:hAnsi="GDS Transport Website Light"/>
+                <w:sz w:val="26"/>
+              </w:rPr>
+              <w:t>null</w:t>
+            </w:r>
+            <w:r>
+              <w:rPr>
+                <w:rFonts w:ascii="GDS Transport Website Light" w:hAnsi="GDS Transport Website Light"/>
+                <w:sz w:val="26"/>
+              </w:rPr>
+              <w:t>}&gt;&gt;</w:t>
+            </w:r>
+          </w:p>
+        </w:tc>
+        <w:tc>
+          <w:tcPr>
+            <w:tcW w:w="4252" w:type="dxa"/>
+          </w:tcPr>
+          <w:p>
+            <w:pPr>
+              <w:rPr>
+                <w:rFonts w:ascii="GDS Transport Website Light" w:hAnsi="GDS Transport Website Light"/>
+                <w:sz w:val="26"/>
+              </w:rPr>
+            </w:pPr>
+          </w:p>
+        </w:tc>
+        <w:tc>
+          <w:tcPr>
+            <w:tcW w:w="2126" w:type="dxa"/>
+          </w:tcPr>
+          <w:p>
+            <w:pPr>
+              <w:rPr>
+                <w:rFonts w:ascii="GDS Transport Website Light" w:hAnsi="GDS Transport Website Light"/>
+                <w:sz w:val="26"/>
+              </w:rPr>
+            </w:pPr>
+          </w:p>
+        </w:tc>
+      </w:tr>
+      <w:tr>
+        <w:tc>
+          <w:tcPr>
+            <w:tcW w:w="2694" w:type="dxa"/>
+          </w:tcPr>
+          <w:p>
+            <w:pPr>
+              <w:rPr>
+                <w:rFonts w:ascii="GDS Transport Website Light" w:hAnsi="GDS Transport Website Light"/>
+                <w:sz w:val="26"/>
+              </w:rPr>
+            </w:pPr>
+          </w:p>
+        </w:tc>
+        <w:tc>
+          <w:tcPr>
+            <w:tcW w:w="4252" w:type="dxa"/>
+          </w:tcPr>
+          <w:p>
+            <w:pPr>
+              <w:jc w:val="center"/>
+              <w:rPr>
+                <w:rFonts w:ascii="GDS Transport Website Light" w:hAnsi="GDS Transport Website Light"/>
+                <w:sz w:val="26"/>
+              </w:rPr>
+            </w:pPr>
+            <w:r>
+              <w:rPr>
+                <w:rFonts w:ascii="GDS Transport Website Light" w:hAnsi="GDS Transport Website Light"/>
+                <w:sz w:val="26"/>
+              </w:rPr>
+              <w:t>&lt;&lt;defendant2Name&gt;&gt;</w:t>
+            </w:r>
+          </w:p>
+        </w:tc>
+        <w:tc>
+          <w:tcPr>
+            <w:tcW w:w="2126" w:type="dxa"/>
+          </w:tcPr>
+          <w:p>
+            <w:pPr>
+              <w:jc w:val="right"/>
+              <w:rPr>
+                <w:rFonts w:ascii="GDS Transport Website Light" w:hAnsi="GDS Transport Website Light"/>
+                <w:sz w:val="26"/>
+              </w:rPr>
+            </w:pPr>
+            <w:r>
+              <w:rPr>
+                <w:rFonts w:ascii="GDS Transport Website Light" w:hAnsi="GDS Transport Website Light"/>
+                <w:sz w:val="26"/>
+              </w:rPr>
+              <w:t>Defendant</w:t>
+            </w:r>
+            <w:r>
+              <w:rPr>
+                <w:rFonts w:ascii="GDS Transport Website Light" w:hAnsi="GDS Transport Website Light"/>
+                <w:sz w:val="26"/>
+              </w:rPr>
+              <w:t xml:space="preserve"> 2</w:t>
+            </w:r>
+          </w:p>
+        </w:tc>
+      </w:tr>
+      <w:tr>
+        <w:tc>
+          <w:tcPr>
+            <w:tcW w:w="2694" w:type="dxa"/>
+          </w:tcPr>
+          <w:p>
+            <w:pPr>
+              <w:rPr>
+                <w:rFonts w:ascii="GDS Transport Website Light" w:hAnsi="GDS Transport Website Light"/>
+                <w:sz w:val="26"/>
+              </w:rPr>
+            </w:pPr>
+            <w:r>
+              <w:rPr>
+                <w:rFonts w:ascii="GDS Transport Website Light" w:hAnsi="GDS Transport Website Light"/>
+                <w:sz w:val="26"/>
+              </w:rPr>
+              <w:t>&lt;&lt;er_&gt;&gt;</w:t>
+            </w:r>
+          </w:p>
+        </w:tc>
+        <w:tc>
+          <w:tcPr>
+            <w:tcW w:w="4252" w:type="dxa"/>
+          </w:tcPr>
+          <w:p>
+            <w:pPr>
+              <w:jc w:val="center"/>
+              <w:rPr>
+                <w:rFonts w:ascii="GDS Transport Website Light" w:hAnsi="GDS Transport Website Light"/>
+                <w:sz w:val="26"/>
+              </w:rPr>
+            </w:pPr>
+          </w:p>
+        </w:tc>
+        <w:tc>
+          <w:tcPr>
+            <w:tcW w:w="2126" w:type="dxa"/>
+          </w:tcPr>
+          <w:p>
+            <w:pPr>
+              <w:jc w:val="right"/>
+              <w:rPr>
+                <w:rFonts w:ascii="GDS Transport Website Light" w:hAnsi="GDS Transport Website Light"/>
+                <w:sz w:val="26"/>
+              </w:rPr>
+            </w:pPr>
+          </w:p>
+        </w:tc>
+      </w:tr>
+      <w:tr>
+        <w:tc>
+          <w:tcPr>
+            <w:tcW w:w="2694" w:type="dxa"/>
+          </w:tcPr>
+          <w:p>
+            <w:pPr>
+              <w:rPr>
+                <w:rFonts w:ascii="GDS Transport Website Light" w:hAnsi="GDS Transport Website Light"/>
+                <w:sz w:val="26"/>
+              </w:rPr>
+            </w:pPr>
+            <w:r>
+              <w:rPr>
+                <w:rFonts w:ascii="GDS Transport Website Light" w:hAnsi="GDS Transport Website Light"/>
+                <w:sz w:val="26"/>
+              </w:rPr>
+              <w:t>&lt;&lt;er_&gt;&gt;</w:t>
+            </w:r>
+          </w:p>
+        </w:tc>
+        <w:tc>
+          <w:tcPr>
+            <w:tcW w:w="4252" w:type="dxa"/>
+          </w:tcPr>
+          <w:p>
+            <w:pPr>
+              <w:jc w:val="center"/>
+              <w:rPr>
+                <w:rFonts w:ascii="GDS Transport Website Light" w:hAnsi="GDS Transport Website Light"/>
+                <w:sz w:val="26"/>
+              </w:rPr>
+            </w:pPr>
+          </w:p>
+        </w:tc>
+        <w:tc>
+          <w:tcPr>
+            <w:tcW w:w="2126" w:type="dxa"/>
+          </w:tcPr>
+          <w:p>
+            <w:pPr>
+              <w:jc w:val="right"/>
+              <w:rPr>
+                <w:rFonts w:ascii="GDS Transport Website Light" w:hAnsi="GDS Transport Website Light"/>
+                <w:sz w:val="26"/>
+              </w:rPr>
+            </w:pPr>
+          </w:p>
+        </w:tc>
+      </w:tr>
+      <w:tr>
+        <w:tc>
+          <w:tcPr>
+            <w:tcW w:w="9072" w:type="dxa"/>
+            <w:gridSpan w:val="3"/>
             <w:tcBorders>
-              <w:top w:val="nil"/>
-              <w:left w:val="nil"/>
               <w:bottom w:val="single" w:sz="4" w:space="0" w:color="auto"/>
-              <w:right w:val="nil"/>
             </w:tcBorders>
           </w:tcPr>
           <w:p>
             <w:pPr>
               <w:rPr>
                 <w:rFonts w:ascii="GDS Transport Website Light" w:hAnsi="GDS Transport Website Light"/>
-              </w:rPr>
-            </w:pPr>
-          </w:p>
-        </w:tc>
-        <w:tc>
-          <w:tcPr>
-            <w:tcW w:w="5250" w:type="dxa"/>
-            <w:tcBorders>
-              <w:top w:val="nil"/>
-              <w:left w:val="nil"/>
-              <w:bottom w:val="single" w:sz="4" w:space="0" w:color="auto"/>
-              <w:right w:val="nil"/>
-            </w:tcBorders>
-            <w:hideMark/>
-          </w:tcPr>
-          <w:p>
-            <w:pPr>
-              <w:jc w:val="center"/>
-              <w:rPr>
-                <w:rFonts w:ascii="GDS Transport Website Light" w:hAnsi="GDS Transport Website Light"/>
-              </w:rPr>
-            </w:pPr>
-            <w:r>
-              <w:t>&lt;&lt;defendantName&gt;&gt;</w:t>
-            </w:r>
-          </w:p>
-        </w:tc>
-        <w:tc>
-          <w:tcPr>
-            <w:tcW w:w="1928" w:type="dxa"/>
-            <w:tcBorders>
-              <w:top w:val="nil"/>
-              <w:left w:val="nil"/>
-              <w:bottom w:val="single" w:sz="4" w:space="0" w:color="auto"/>
-              <w:right w:val="nil"/>
-            </w:tcBorders>
-            <w:hideMark/>
-          </w:tcPr>
-          <w:p>
-            <w:pPr>
-              <w:jc w:val="right"/>
-              <w:rPr>
-                <w:rFonts w:ascii="GDS Transport Website Light" w:hAnsi="GDS Transport Website Light"/>
-                <w:noProof/>
-              </w:rPr>
-            </w:pPr>
-            <w:r>
-              <w:rPr>
-                <w:rFonts w:ascii="GDS Transport Website Light" w:hAnsi="GDS Transport Website Light"/>
-                <w:noProof/>
-              </w:rPr>
-              <w:t>Defendant</w:t>
-            </w:r>
-          </w:p>
-          <w:p>
-            <w:pPr>
-              <w:jc w:val="right"/>
-              <w:rPr>
-                <w:rFonts w:ascii="GDS Transport Website Light" w:hAnsi="GDS Transport Website Light"/>
-                <w:noProof/>
+                <w:szCs w:val="22"/>
               </w:rPr>
             </w:pPr>
           </w:p>
@@ -612,7 +1513,15 @@
     </w:p>
     <w:p>
       <w:r>
-        <w:t>Before A Proper Officer at &lt;&lt;courtName&gt;&gt;</w:t>
+        <w:t>Before A Proper Officer at &lt;&lt;</w:t>
+      </w:r>
+      <w:proofErr w:type="spellStart"/>
+      <w:r>
+        <w:t>courtName</w:t>
+      </w:r>
+      <w:proofErr w:type="spellEnd"/>
+      <w:r>
+        <w:t>&gt;&gt;</w:t>
       </w:r>
     </w:p>
     <w:p/>
@@ -626,11 +1535,16 @@
       <w:r>
         <w:t>&lt;&lt;</w:t>
       </w:r>
+      <w:proofErr w:type="spellStart"/>
       <w:r>
         <w:t>consent</w:t>
       </w:r>
       <w:r>
-        <w:t>Order&gt;&gt;</w:t>
+        <w:t>Order</w:t>
+      </w:r>
+      <w:proofErr w:type="spellEnd"/>
+      <w:r>
+        <w:t>&gt;&gt;</w:t>
       </w:r>
     </w:p>
     <w:sectPr>

</xml_diff>